<commit_message>
finalizado diagrama maquina de estados
</commit_message>
<xml_diff>
--- a/DescriptionProject/EntregaParte3.docx
+++ b/DescriptionProject/EntregaParte3.docx
@@ -98,7 +98,15 @@
         <w:ind w:left="0" w:right="446" w:firstLine="0"/>
       </w:pPr>
       <w:r>
-        <w:t>Devido a grande desorganização de algumas cidades em questão de estacionamentos rotativos, surgiu então a ideia de desenvolver o novo aplicativo Android e IOS que realiza o gerenciamento e controle, o qual os usuários possam agendar a sua permanência na vaga de forma simples e prática.</w:t>
+        <w:t xml:space="preserve">Devido </w:t>
+      </w:r>
+      <w:proofErr w:type="spellStart"/>
+      <w:r>
+        <w:t>a</w:t>
+      </w:r>
+      <w:proofErr w:type="spellEnd"/>
+      <w:r>
+        <w:t xml:space="preserve"> grande desorganização de algumas cidades em questão de estacionamentos rotativos, surgiu então a ideia de desenvolver o novo aplicativo Android e IOS que realiza o gerenciamento e controle, o qual os usuários possam agendar a sua permanência na vaga de forma simples e prática.</w:t>
       </w:r>
     </w:p>
     <w:p>
@@ -116,7 +124,15 @@
         <w:ind w:left="6" w:firstLine="0"/>
       </w:pPr>
       <w:r>
-        <w:t>No link disponível abaixo, está o protótipo das telas desenvolvidas do aplicativo. O mesmo possui algumas  interações para fins de conhecimento do funcionamento por parte do cliente, de como Ficará o sistema no final do desenvolvimento do mesmo.</w:t>
+        <w:t xml:space="preserve">No link disponível abaixo, está o protótipo das telas desenvolvidas do aplicativo. O mesmo possui </w:t>
+      </w:r>
+      <w:proofErr w:type="gramStart"/>
+      <w:r>
+        <w:t>algumas  interações</w:t>
+      </w:r>
+      <w:proofErr w:type="gramEnd"/>
+      <w:r>
+        <w:t xml:space="preserve"> para fins de conhecimento do funcionamento por parte do cliente, de como Ficará o sistema no final do desenvolvimento do mesmo.</w:t>
       </w:r>
     </w:p>
     <w:p>
@@ -131,7 +147,21 @@
         <w:rPr>
           <w:lang w:val="en-US"/>
         </w:rPr>
-        <w:t>Link Protótipo:</w:t>
+        <w:t xml:space="preserve">Link </w:t>
+      </w:r>
+      <w:proofErr w:type="spellStart"/>
+      <w:r>
+        <w:rPr>
+          <w:lang w:val="en-US"/>
+        </w:rPr>
+        <w:t>Protótipo</w:t>
+      </w:r>
+      <w:proofErr w:type="spellEnd"/>
+      <w:r>
+        <w:rPr>
+          <w:lang w:val="en-US"/>
+        </w:rPr>
+        <w:t>:</w:t>
       </w:r>
     </w:p>
     <w:p>
@@ -1130,11 +1160,16 @@
       </w:r>
       <w:r>
         <w:tab/>
-        <w:t xml:space="preserve">                             Figura (2)  </w:t>
+        <w:t xml:space="preserve">                             Figura (2</w:t>
+      </w:r>
+      <w:proofErr w:type="gramStart"/>
+      <w:r>
+        <w:t xml:space="preserve">)  </w:t>
       </w:r>
       <w:r>
         <w:tab/>
       </w:r>
+      <w:proofErr w:type="gramEnd"/>
       <w:r>
         <w:tab/>
         <w:t xml:space="preserve">                         Figura (3)</w:t>
@@ -1656,7 +1691,15 @@
         <w:t xml:space="preserve">As respectivas telas, Figuras 1 e 2, tem como objetivo realizar a opção de acionamento do estacionamento, portanto, na figura 1, basta o usuário </w:t>
       </w:r>
       <w:r>
-        <w:t xml:space="preserve">visualizar no mapa o local onde possui vagas disponíveis, confirmar o local e o veículo e acionar o estacionamento, o valor e o tempo de estacionamento, são definidos na tela Dashboard que é a tela inicial para acionar o estacionamento. Já na figura 2, o usuário poderá ir até a vaga disponível, fazer a leitura do QR Code que está disponível na </w:t>
+        <w:t xml:space="preserve">visualizar no mapa o local onde possui vagas disponíveis, confirmar o local e o veículo e acionar o estacionamento, o valor e o tempo de estacionamento, são definidos na tela Dashboard que é a tela inicial para acionar o estacionamento. Já na figura 2, o usuário poderá ir até a vaga disponível, fazer a leitura do QR </w:t>
+      </w:r>
+      <w:proofErr w:type="spellStart"/>
+      <w:r>
+        <w:t>Code</w:t>
+      </w:r>
+      <w:proofErr w:type="spellEnd"/>
+      <w:r>
+        <w:t xml:space="preserve"> que está disponível na </w:t>
       </w:r>
       <w:r>
         <w:t>mesma</w:t>
@@ -1801,7 +1844,15 @@
         <w:ind w:right="446" w:hanging="360"/>
       </w:pPr>
       <w:r>
-        <w:t>Na tela de Cadastro de Usuários alguns dados serão obrigatórios sendo eles: CPF, um email para ser utilizado na hora de fazer o login e também para que seja enviado boletos gerados para realizar recarga na conta, uma senha para conseguir autenticar no aplicativo, telefone para contato, data de nascimento, cidade de onde a pessoa está residindo atualmente, foto de perfil (opcional), algumas informações do veículo para que quando ser necessário utilizar o estacionamento, selecioná-lo e realizar a reserva da vaga. Deve ser informado a placa do veículo durante o cadastro que automaticamente irá ser carregado o modelo e ano de fabricação do mesmo em outros dois campos.</w:t>
+        <w:t xml:space="preserve">Na tela de Cadastro de Usuários alguns dados serão obrigatórios sendo eles: CPF, um </w:t>
+      </w:r>
+      <w:proofErr w:type="spellStart"/>
+      <w:r>
+        <w:t>email</w:t>
+      </w:r>
+      <w:proofErr w:type="spellEnd"/>
+      <w:r>
+        <w:t xml:space="preserve"> para ser utilizado na hora de fazer o login e também para que seja enviado boletos gerados para realizar recarga na conta, uma senha para conseguir autenticar no aplicativo, telefone para contato, data de nascimento, cidade de onde a pessoa está residindo atualmente, foto de perfil (opcional), algumas informações do veículo para que quando ser necessário utilizar o estacionamento, selecioná-lo e realizar a reserva da vaga. Deve ser informado a placa do veículo durante o cadastro que automaticamente irá ser carregado o modelo e ano de fabricação do mesmo em outros dois campos.</w:t>
       </w:r>
     </w:p>
     <w:p>
@@ -1846,7 +1897,15 @@
         <w:ind w:right="446" w:hanging="360"/>
       </w:pPr>
       <w:r>
-        <w:t>Caso o usuário queira visualizar o seu perfil, ou até mesmo editar alguma informação, o sistema tem a área específica para isso no menu inferior possui um botão chamado Edit que direciona a página de visualização dos dados e a mesma possui outro botão para editar caso seja necessário. As informações que poderão ser alteradas são: Cidade, telefone para contato e imagem de perfil.</w:t>
+        <w:t xml:space="preserve">Caso o usuário queira visualizar o seu perfil, ou até mesmo editar alguma informação, o sistema tem a área específica para isso no menu inferior possui um botão chamado </w:t>
+      </w:r>
+      <w:proofErr w:type="spellStart"/>
+      <w:r>
+        <w:t>Edit</w:t>
+      </w:r>
+      <w:proofErr w:type="spellEnd"/>
+      <w:r>
+        <w:t xml:space="preserve"> que direciona a página de visualização dos dados e a mesma possui outro botão para editar caso seja necessário. As informações que poderão ser alteradas são: Cidade, telefone para contato e imagem de perfil.</w:t>
       </w:r>
     </w:p>
     <w:p>
@@ -1864,7 +1923,15 @@
         <w:t>-</w:t>
       </w:r>
       <w:r>
-        <w:t>mail cadastrado, ou pagamento via pix.</w:t>
+        <w:t xml:space="preserve">mail cadastrado, ou pagamento via </w:t>
+      </w:r>
+      <w:proofErr w:type="spellStart"/>
+      <w:r>
+        <w:t>pix</w:t>
+      </w:r>
+      <w:proofErr w:type="spellEnd"/>
+      <w:r>
+        <w:t>.</w:t>
       </w:r>
     </w:p>
     <w:p>
@@ -1876,7 +1943,15 @@
         <w:ind w:right="446" w:hanging="360"/>
       </w:pPr>
       <w:r>
-        <w:t>Na tela principal do aplicativo (Dashboard) algumas informações deverão ser exibidas sendo elas o valor disponível na conta, veículos cadastrados e a opção de incluir um novo veículo, área de estacionamento (cidade onde deseja estacionar), o mapa para verificar possíveis estacionamentos já ocupados e a opção para realizar a ativação do estacionamento com o tempo e seus respectivos valores. Após selecionar o tempo desejado, será direcionado para uma próxima tela para ler o QR code disponível na vaga e confirmar a ativação.</w:t>
+        <w:t xml:space="preserve">Na tela principal do aplicativo (Dashboard) algumas informações deverão ser exibidas sendo elas o valor disponível na conta, veículos cadastrados e a opção de incluir um novo veículo, área de estacionamento (cidade onde deseja estacionar), o mapa para verificar possíveis estacionamentos já ocupados e a opção para realizar a ativação do estacionamento com o tempo e seus respectivos valores. Após selecionar o tempo desejado, será direcionado para uma próxima tela para ler o QR </w:t>
+      </w:r>
+      <w:proofErr w:type="spellStart"/>
+      <w:r>
+        <w:t>code</w:t>
+      </w:r>
+      <w:proofErr w:type="spellEnd"/>
+      <w:r>
+        <w:t xml:space="preserve"> disponível na vaga e confirmar a ativação.</w:t>
       </w:r>
     </w:p>
     <w:p>
@@ -1901,7 +1976,15 @@
       </w:pPr>
       <w:r>
         <w:lastRenderedPageBreak/>
-        <w:t>Para a ativação do estacionamento, será direcionado a uma área específica a qual irá habilitar a câmera do celular para ler o QR Code disponível na vaga, após a leitura será necessário informar o tempo de permanência na mesma. Ao finalizar a ativação, será solicitado a localização atual do usuário e será feito uma marcação no mapa em cima da vaga como “E” - Estacionado, até o tempo final de ativação.</w:t>
+        <w:t xml:space="preserve">Para a ativação do estacionamento, será direcionado a uma área específica a qual irá habilitar a câmera do celular para ler o QR </w:t>
+      </w:r>
+      <w:proofErr w:type="spellStart"/>
+      <w:r>
+        <w:t>Code</w:t>
+      </w:r>
+      <w:proofErr w:type="spellEnd"/>
+      <w:r>
+        <w:t xml:space="preserve"> disponível na vaga, após a leitura será necessário informar o tempo de permanência na mesma. Ao finalizar a ativação, será solicitado a localização atual do usuário e será feito uma marcação no mapa em cima da vaga como “E” - Estacionado, até o tempo final de ativação.</w:t>
       </w:r>
     </w:p>
     <w:p>
@@ -1913,7 +1996,15 @@
         <w:ind w:right="446" w:hanging="360"/>
       </w:pPr>
       <w:r>
-        <w:t>Caso o usuário tenha sido notificado por não ativar o estacionamento ou por ter excedido o tempo de ativação e não ter renovado o mesmo, teremos uma área específica para isso chamada regularização, a qual precisará informar a cidade onde recebeu a notificação, número da notificação ou ler o QR Code, e informar placa do veículo. Após inserir estas informações deverá consultar a notificação.</w:t>
+        <w:t xml:space="preserve">Caso o usuário tenha sido notificado por não ativar o estacionamento ou por ter excedido o tempo de ativação e não ter renovado o mesmo, teremos uma área específica para isso chamada regularização, a qual precisará informar a cidade onde recebeu a notificação, número da notificação ou ler o QR </w:t>
+      </w:r>
+      <w:proofErr w:type="spellStart"/>
+      <w:r>
+        <w:t>Code</w:t>
+      </w:r>
+      <w:proofErr w:type="spellEnd"/>
+      <w:r>
+        <w:t>, e informar placa do veículo. Após inserir estas informações deverá consultar a notificação.</w:t>
       </w:r>
     </w:p>
     <w:p>
@@ -2649,7 +2740,23 @@
                 <w:rFonts w:ascii="Arial" w:eastAsia="Arial" w:hAnsi="Arial" w:cs="Arial"/>
                 <w:sz w:val="20"/>
               </w:rPr>
-              <w:t>1. Redirecionar o Usuário para uma nova tela, onde será solicitado o email cadastrado</w:t>
+              <w:t xml:space="preserve">1. Redirecionar o Usuário para uma nova tela, onde será solicitado o </w:t>
+            </w:r>
+            <w:proofErr w:type="spellStart"/>
+            <w:r>
+              <w:rPr>
+                <w:rFonts w:ascii="Arial" w:eastAsia="Arial" w:hAnsi="Arial" w:cs="Arial"/>
+                <w:sz w:val="20"/>
+              </w:rPr>
+              <w:t>email</w:t>
+            </w:r>
+            <w:proofErr w:type="spellEnd"/>
+            <w:r>
+              <w:rPr>
+                <w:rFonts w:ascii="Arial" w:eastAsia="Arial" w:hAnsi="Arial" w:cs="Arial"/>
+                <w:sz w:val="20"/>
+              </w:rPr>
+              <w:t xml:space="preserve"> cadastrado</w:t>
             </w:r>
           </w:p>
         </w:tc>
@@ -3657,7 +3764,23 @@
                 <w:rFonts w:ascii="Arial" w:eastAsia="Arial" w:hAnsi="Arial" w:cs="Arial"/>
                 <w:sz w:val="20"/>
               </w:rPr>
-              <w:t>Nesse caso de uso, funcionários e clientes poderão fazer seus próprios cadastros, Também poderá ser possível inserir um Veículo nessa tela, o qual seria gravado junto ao cadastro posteriormente.</w:t>
+              <w:t xml:space="preserve">Nesse caso de uso, funcionários e clientes poderão fazer seus próprios cadastros, </w:t>
+            </w:r>
+            <w:proofErr w:type="gramStart"/>
+            <w:r>
+              <w:rPr>
+                <w:rFonts w:ascii="Arial" w:eastAsia="Arial" w:hAnsi="Arial" w:cs="Arial"/>
+                <w:sz w:val="20"/>
+              </w:rPr>
+              <w:t>Também</w:t>
+            </w:r>
+            <w:proofErr w:type="gramEnd"/>
+            <w:r>
+              <w:rPr>
+                <w:rFonts w:ascii="Arial" w:eastAsia="Arial" w:hAnsi="Arial" w:cs="Arial"/>
+                <w:sz w:val="20"/>
+              </w:rPr>
+              <w:t xml:space="preserve"> poderá ser possível inserir um Veículo nessa tela, o qual seria gravado junto ao cadastro posteriormente.</w:t>
             </w:r>
           </w:p>
         </w:tc>
@@ -16469,7 +16592,23 @@
                 <w:rFonts w:ascii="Arial" w:eastAsia="Arial" w:hAnsi="Arial" w:cs="Arial"/>
                 <w:sz w:val="20"/>
               </w:rPr>
-              <w:t>1. Selecionar local para  habilitar estacionamento</w:t>
+              <w:t xml:space="preserve">1. Selecionar local </w:t>
+            </w:r>
+            <w:proofErr w:type="gramStart"/>
+            <w:r>
+              <w:rPr>
+                <w:rFonts w:ascii="Arial" w:eastAsia="Arial" w:hAnsi="Arial" w:cs="Arial"/>
+                <w:sz w:val="20"/>
+              </w:rPr>
+              <w:t>para  habilitar</w:t>
+            </w:r>
+            <w:proofErr w:type="gramEnd"/>
+            <w:r>
+              <w:rPr>
+                <w:rFonts w:ascii="Arial" w:eastAsia="Arial" w:hAnsi="Arial" w:cs="Arial"/>
+                <w:sz w:val="20"/>
+              </w:rPr>
+              <w:t xml:space="preserve"> estacionamento</w:t>
             </w:r>
           </w:p>
         </w:tc>
@@ -16559,12 +16698,21 @@
               <w:ind w:left="17" w:firstLine="0"/>
               <w:jc w:val="center"/>
             </w:pPr>
+            <w:proofErr w:type="gramStart"/>
             <w:r>
               <w:rPr>
                 <w:rFonts w:ascii="Arial" w:eastAsia="Arial" w:hAnsi="Arial" w:cs="Arial"/>
                 <w:sz w:val="20"/>
               </w:rPr>
-              <w:t>3 . Selecionar veículo</w:t>
+              <w:t>3 .</w:t>
+            </w:r>
+            <w:proofErr w:type="gramEnd"/>
+            <w:r>
+              <w:rPr>
+                <w:rFonts w:ascii="Arial" w:eastAsia="Arial" w:hAnsi="Arial" w:cs="Arial"/>
+                <w:sz w:val="20"/>
+              </w:rPr>
+              <w:t xml:space="preserve"> Selecionar veículo</w:t>
             </w:r>
           </w:p>
         </w:tc>
@@ -16811,12 +16959,21 @@
               <w:ind w:left="47" w:firstLine="0"/>
               <w:jc w:val="center"/>
             </w:pPr>
+            <w:proofErr w:type="gramStart"/>
             <w:r>
               <w:rPr>
                 <w:rFonts w:ascii="Arial" w:eastAsia="Arial" w:hAnsi="Arial" w:cs="Arial"/>
                 <w:sz w:val="20"/>
               </w:rPr>
-              <w:t>7 . Registra Tempo solicitado</w:t>
+              <w:t>7 .</w:t>
+            </w:r>
+            <w:proofErr w:type="gramEnd"/>
+            <w:r>
+              <w:rPr>
+                <w:rFonts w:ascii="Arial" w:eastAsia="Arial" w:hAnsi="Arial" w:cs="Arial"/>
+                <w:sz w:val="20"/>
+              </w:rPr>
+              <w:t xml:space="preserve"> Registra Tempo solicitado</w:t>
             </w:r>
           </w:p>
         </w:tc>
@@ -16893,8 +17050,17 @@
                 <w:rFonts w:ascii="Arial" w:eastAsia="Arial" w:hAnsi="Arial" w:cs="Arial"/>
                 <w:sz w:val="20"/>
               </w:rPr>
-              <w:t>9. Realiza a Leitura do QR Code</w:t>
+              <w:t xml:space="preserve">9. Realiza a Leitura do QR </w:t>
             </w:r>
+            <w:proofErr w:type="spellStart"/>
+            <w:r>
+              <w:rPr>
+                <w:rFonts w:ascii="Arial" w:eastAsia="Arial" w:hAnsi="Arial" w:cs="Arial"/>
+                <w:sz w:val="20"/>
+              </w:rPr>
+              <w:t>Code</w:t>
+            </w:r>
+            <w:proofErr w:type="spellEnd"/>
           </w:p>
         </w:tc>
         <w:tc>
@@ -17202,8 +17368,21 @@
         <w:spacing w:after="161" w:line="257" w:lineRule="auto"/>
         <w:ind w:left="-5" w:right="704" w:hanging="10"/>
       </w:pPr>
-      <w:r>
-        <w:t xml:space="preserve">Usuario – Responsável por armazenar os dados cadastrais dos usuários, sendo que há essa classe há agregação com a classe conta, o qual cada usuario vai possuir uma e somente uma conta. </w:t>
+      <w:proofErr w:type="spellStart"/>
+      <w:r>
+        <w:t>Usuario</w:t>
+      </w:r>
+      <w:proofErr w:type="spellEnd"/>
+      <w:r>
+        <w:t xml:space="preserve"> – Responsável por armazenar os dados cadastrais dos usuários, sendo que há essa classe há agregação com a classe conta, o qual cada </w:t>
+      </w:r>
+      <w:proofErr w:type="spellStart"/>
+      <w:r>
+        <w:t>usuario</w:t>
+      </w:r>
+      <w:proofErr w:type="spellEnd"/>
+      <w:r>
+        <w:t xml:space="preserve"> vai possuir uma e somente uma conta. </w:t>
       </w:r>
     </w:p>
     <w:p>
@@ -17212,7 +17391,15 @@
         <w:ind w:left="-5" w:right="704" w:hanging="10"/>
       </w:pPr>
       <w:r>
-        <w:t xml:space="preserve">Conta – Responsável pelo saldo em créditos do usuario. Possui Relacionamento com a Classe Crédito, a qual representa a movimentação dos créditos na conta. </w:t>
+        <w:t xml:space="preserve">Conta – Responsável pelo saldo em créditos do </w:t>
+      </w:r>
+      <w:proofErr w:type="spellStart"/>
+      <w:r>
+        <w:t>usuario</w:t>
+      </w:r>
+      <w:proofErr w:type="spellEnd"/>
+      <w:r>
+        <w:t xml:space="preserve">. Possui Relacionamento com a Classe Crédito, a qual representa a movimentação dos créditos na conta. </w:t>
       </w:r>
     </w:p>
     <w:p>
@@ -17231,7 +17418,15 @@
       </w:pPr>
       <w:r>
         <w:lastRenderedPageBreak/>
-        <w:t xml:space="preserve">Estacionamento – Responsável pelos dados da movimentação de cada ativação, finalização de estacionamento, registra o tempo ativado, tempo decorrido, o valor a ser pago, e o valor de sobra em caso de o usuario não utilizar todo o tempo, com isso é feito um retorno do crédito remanescente. </w:t>
+        <w:t xml:space="preserve">Estacionamento – Responsável pelos dados da movimentação de cada ativação, finalização de estacionamento, registra o tempo ativado, tempo decorrido, o valor a ser pago, e o valor de sobra em caso de o </w:t>
+      </w:r>
+      <w:proofErr w:type="spellStart"/>
+      <w:r>
+        <w:t>usuario</w:t>
+      </w:r>
+      <w:proofErr w:type="spellEnd"/>
+      <w:r>
+        <w:t xml:space="preserve"> não utilizar todo o tempo, com isso é feito um retorno do crédito remanescente. </w:t>
       </w:r>
     </w:p>
     <w:p>
@@ -17240,7 +17435,15 @@
         <w:ind w:left="-5" w:right="704" w:hanging="10"/>
       </w:pPr>
       <w:r>
-        <w:t xml:space="preserve">Vagas – Classe agregada à classe Estacionamento, a qual representa a vaga que o usuario poderá estacionar, contendo o código dela, se está disponível ou não, e a localização dela. Sendo que uma vaga pode estar ativa em um ou nenhum estacionamento e uma ativação de estacionamento pode haver várias vagas cadastradas.  </w:t>
+        <w:t xml:space="preserve">Vagas – Classe agregada à classe Estacionamento, a qual representa a vaga que o </w:t>
+      </w:r>
+      <w:proofErr w:type="spellStart"/>
+      <w:r>
+        <w:t>usuario</w:t>
+      </w:r>
+      <w:proofErr w:type="spellEnd"/>
+      <w:r>
+        <w:t xml:space="preserve"> poderá estacionar, contendo o código dela, se está disponível ou não, e a localização dela. Sendo que uma vaga pode estar ativa em um ou nenhum estacionamento e uma ativação de estacionamento pode haver várias vagas cadastradas.  </w:t>
       </w:r>
     </w:p>
     <w:p>
@@ -17249,7 +17452,15 @@
         <w:ind w:left="-5" w:right="704" w:hanging="10"/>
       </w:pPr>
       <w:r>
-        <w:t xml:space="preserve">Veículo – Classe responsável pelos dados referentes ao veículo, sendo que cada usuario possuirá nenhum ou vários veículos. </w:t>
+        <w:t xml:space="preserve">Veículo – Classe responsável pelos dados referentes ao veículo, sendo que cada </w:t>
+      </w:r>
+      <w:proofErr w:type="spellStart"/>
+      <w:r>
+        <w:t>usuario</w:t>
+      </w:r>
+      <w:proofErr w:type="spellEnd"/>
+      <w:r>
+        <w:t xml:space="preserve"> possuirá nenhum ou vários veículos. </w:t>
       </w:r>
     </w:p>
     <w:p>
@@ -17334,8 +17545,13 @@
               <w:ind w:left="0" w:right="2" w:firstLine="0"/>
               <w:jc w:val="center"/>
             </w:pPr>
+            <w:proofErr w:type="spellStart"/>
             <w:r>
-              <w:t xml:space="preserve">Usuario </w:t>
+              <w:t>Usuario</w:t>
+            </w:r>
+            <w:proofErr w:type="spellEnd"/>
+            <w:r>
+              <w:t xml:space="preserve"> </w:t>
             </w:r>
           </w:p>
         </w:tc>
@@ -17418,8 +17634,13 @@
               <w:ind w:left="0" w:right="4" w:firstLine="0"/>
               <w:jc w:val="center"/>
             </w:pPr>
+            <w:proofErr w:type="spellStart"/>
             <w:r>
-              <w:t xml:space="preserve">cadastrarUsuario </w:t>
+              <w:t>cadastrarUsuario</w:t>
+            </w:r>
+            <w:proofErr w:type="spellEnd"/>
+            <w:r>
+              <w:t xml:space="preserve"> </w:t>
             </w:r>
           </w:p>
         </w:tc>
@@ -17440,7 +17661,15 @@
               <w:jc w:val="center"/>
             </w:pPr>
             <w:r>
-              <w:t xml:space="preserve">Realiza o cadastro do usuario mediante inserção dos dados cadastrais. </w:t>
+              <w:t xml:space="preserve">Realiza o cadastro do </w:t>
+            </w:r>
+            <w:proofErr w:type="spellStart"/>
+            <w:r>
+              <w:t>usuario</w:t>
+            </w:r>
+            <w:proofErr w:type="spellEnd"/>
+            <w:r>
+              <w:t xml:space="preserve"> mediante inserção dos dados cadastrais. </w:t>
             </w:r>
           </w:p>
         </w:tc>
@@ -17466,8 +17695,13 @@
               <w:ind w:left="0" w:right="4" w:firstLine="0"/>
               <w:jc w:val="center"/>
             </w:pPr>
+            <w:proofErr w:type="spellStart"/>
             <w:r>
-              <w:t xml:space="preserve">editarUsuario </w:t>
+              <w:t>editarUsuario</w:t>
+            </w:r>
+            <w:proofErr w:type="spellEnd"/>
+            <w:r>
+              <w:t xml:space="preserve"> </w:t>
             </w:r>
           </w:p>
         </w:tc>
@@ -17514,8 +17748,13 @@
               <w:ind w:left="0" w:right="8" w:firstLine="0"/>
               <w:jc w:val="center"/>
             </w:pPr>
+            <w:proofErr w:type="spellStart"/>
             <w:r>
-              <w:t xml:space="preserve">realizarLogin </w:t>
+              <w:t>realizarLogin</w:t>
+            </w:r>
+            <w:proofErr w:type="spellEnd"/>
+            <w:r>
+              <w:t xml:space="preserve"> </w:t>
             </w:r>
           </w:p>
         </w:tc>
@@ -17705,8 +17944,13 @@
               <w:ind w:left="0" w:right="8" w:firstLine="0"/>
               <w:jc w:val="center"/>
             </w:pPr>
+            <w:proofErr w:type="spellStart"/>
             <w:r>
-              <w:t xml:space="preserve">emitirExtrato </w:t>
+              <w:t>emitirExtrato</w:t>
+            </w:r>
+            <w:proofErr w:type="spellEnd"/>
+            <w:r>
+              <w:t xml:space="preserve"> </w:t>
             </w:r>
           </w:p>
         </w:tc>
@@ -17897,8 +18141,13 @@
               <w:ind w:left="0" w:right="7" w:firstLine="0"/>
               <w:jc w:val="center"/>
             </w:pPr>
+            <w:proofErr w:type="spellStart"/>
             <w:r>
-              <w:t xml:space="preserve">adicionarCréditos </w:t>
+              <w:t>adicionarCréditos</w:t>
+            </w:r>
+            <w:proofErr w:type="spellEnd"/>
+            <w:r>
+              <w:t xml:space="preserve"> </w:t>
             </w:r>
           </w:p>
         </w:tc>
@@ -17919,7 +18168,15 @@
               <w:jc w:val="center"/>
             </w:pPr>
             <w:r>
-              <w:t xml:space="preserve">Método responsável por adicionar créditos à conta do usuario </w:t>
+              <w:t xml:space="preserve">Método responsável por adicionar créditos à conta do </w:t>
+            </w:r>
+            <w:proofErr w:type="spellStart"/>
+            <w:r>
+              <w:t>usuario</w:t>
+            </w:r>
+            <w:proofErr w:type="spellEnd"/>
+            <w:r>
+              <w:t xml:space="preserve"> </w:t>
             </w:r>
           </w:p>
         </w:tc>
@@ -17945,8 +18202,13 @@
               <w:ind w:left="0" w:right="7" w:firstLine="0"/>
               <w:jc w:val="center"/>
             </w:pPr>
+            <w:proofErr w:type="spellStart"/>
             <w:r>
-              <w:t xml:space="preserve">debitarCréditos </w:t>
+              <w:t>debitarCréditos</w:t>
+            </w:r>
+            <w:proofErr w:type="spellEnd"/>
+            <w:r>
+              <w:t xml:space="preserve"> </w:t>
             </w:r>
           </w:p>
         </w:tc>
@@ -17993,9 +18255,14 @@
               <w:ind w:left="0" w:right="5" w:firstLine="0"/>
               <w:jc w:val="center"/>
             </w:pPr>
+            <w:proofErr w:type="spellStart"/>
             <w:r>
               <w:lastRenderedPageBreak/>
-              <w:t xml:space="preserve">retornarCréditos </w:t>
+              <w:t>retornarCréditos</w:t>
+            </w:r>
+            <w:proofErr w:type="spellEnd"/>
+            <w:r>
+              <w:t xml:space="preserve"> </w:t>
             </w:r>
           </w:p>
         </w:tc>
@@ -18016,7 +18283,15 @@
               <w:jc w:val="center"/>
             </w:pPr>
             <w:r>
-              <w:t xml:space="preserve">Métodos responsável por retornar um crédito a conta do usuario, quando houve a ativação do estacionamento e </w:t>
+              <w:t xml:space="preserve">Métodos responsável por retornar um crédito a conta do </w:t>
+            </w:r>
+            <w:proofErr w:type="spellStart"/>
+            <w:r>
+              <w:t>usuario</w:t>
+            </w:r>
+            <w:proofErr w:type="spellEnd"/>
+            <w:r>
+              <w:t xml:space="preserve">, quando houve a ativação do estacionamento e </w:t>
             </w:r>
           </w:p>
           <w:p>
@@ -18026,7 +18301,15 @@
               <w:jc w:val="center"/>
             </w:pPr>
             <w:r>
-              <w:t xml:space="preserve">posteriormente foi finalizado com um tempo remanescente ao que foi ativado, dessa forma retorna o crédito restante à conta do usuario. </w:t>
+              <w:t xml:space="preserve">posteriormente foi finalizado com um tempo remanescente ao que foi ativado, dessa forma retorna o crédito restante à conta do </w:t>
+            </w:r>
+            <w:proofErr w:type="spellStart"/>
+            <w:r>
+              <w:t>usuario</w:t>
+            </w:r>
+            <w:proofErr w:type="spellEnd"/>
+            <w:r>
+              <w:t xml:space="preserve">. </w:t>
             </w:r>
           </w:p>
         </w:tc>
@@ -18187,8 +18470,13 @@
               <w:ind w:left="0" w:right="58" w:firstLine="0"/>
               <w:jc w:val="center"/>
             </w:pPr>
+            <w:proofErr w:type="spellStart"/>
             <w:r>
-              <w:t xml:space="preserve">ativarEstacionamento </w:t>
+              <w:t>ativarEstacionamento</w:t>
+            </w:r>
+            <w:proofErr w:type="spellEnd"/>
+            <w:r>
+              <w:t xml:space="preserve"> </w:t>
             </w:r>
           </w:p>
         </w:tc>
@@ -18209,7 +18497,15 @@
               <w:jc w:val="center"/>
             </w:pPr>
             <w:r>
-              <w:t xml:space="preserve">Realiza a ativação de um estacionamento, o qual realiza a reserva de uma vaga, onde o usuario seleciona o tempo e efetua o pagamento adiantado com créditos em conta. </w:t>
+              <w:t xml:space="preserve">Realiza a ativação de um estacionamento, o qual realiza a reserva de uma vaga, onde o </w:t>
+            </w:r>
+            <w:proofErr w:type="spellStart"/>
+            <w:r>
+              <w:t>usuario</w:t>
+            </w:r>
+            <w:proofErr w:type="spellEnd"/>
+            <w:r>
+              <w:t xml:space="preserve"> seleciona o tempo e efetua o pagamento adiantado com créditos em conta. </w:t>
             </w:r>
           </w:p>
         </w:tc>
@@ -18235,8 +18531,13 @@
               <w:ind w:left="0" w:right="59" w:firstLine="0"/>
               <w:jc w:val="center"/>
             </w:pPr>
+            <w:proofErr w:type="spellStart"/>
             <w:r>
-              <w:t xml:space="preserve">finalizarEstacionamento </w:t>
+              <w:t>finalizarEstacionamento</w:t>
+            </w:r>
+            <w:proofErr w:type="spellEnd"/>
+            <w:r>
+              <w:t xml:space="preserve"> </w:t>
             </w:r>
           </w:p>
         </w:tc>
@@ -18292,8 +18593,13 @@
               <w:ind w:left="0" w:right="63" w:firstLine="0"/>
               <w:jc w:val="center"/>
             </w:pPr>
+            <w:proofErr w:type="spellStart"/>
             <w:r>
-              <w:t xml:space="preserve">verificaTempo </w:t>
+              <w:t>verificaTempo</w:t>
+            </w:r>
+            <w:proofErr w:type="spellEnd"/>
+            <w:r>
+              <w:t xml:space="preserve"> </w:t>
             </w:r>
           </w:p>
         </w:tc>
@@ -18340,8 +18646,13 @@
               <w:ind w:left="0" w:right="59" w:firstLine="0"/>
               <w:jc w:val="center"/>
             </w:pPr>
+            <w:proofErr w:type="spellStart"/>
             <w:r>
-              <w:t xml:space="preserve">registraDebito </w:t>
+              <w:t>registraDebito</w:t>
+            </w:r>
+            <w:proofErr w:type="spellEnd"/>
+            <w:r>
+              <w:t xml:space="preserve"> </w:t>
             </w:r>
           </w:p>
         </w:tc>
@@ -18398,8 +18709,13 @@
               <w:ind w:left="0" w:right="62" w:firstLine="0"/>
               <w:jc w:val="center"/>
             </w:pPr>
+            <w:proofErr w:type="spellStart"/>
             <w:r>
-              <w:t xml:space="preserve">emiteComprovante </w:t>
+              <w:t>emiteComprovante</w:t>
+            </w:r>
+            <w:proofErr w:type="spellEnd"/>
+            <w:r>
+              <w:t xml:space="preserve"> </w:t>
             </w:r>
           </w:p>
         </w:tc>
@@ -18599,8 +18915,13 @@
               <w:spacing w:after="0" w:line="259" w:lineRule="auto"/>
               <w:ind w:left="0" w:firstLine="0"/>
             </w:pPr>
+            <w:proofErr w:type="spellStart"/>
             <w:r>
-              <w:t xml:space="preserve">verificaDisponibilidade </w:t>
+              <w:t>verificaDisponibilidade</w:t>
+            </w:r>
+            <w:proofErr w:type="spellEnd"/>
+            <w:r>
+              <w:t xml:space="preserve"> </w:t>
             </w:r>
           </w:p>
         </w:tc>
@@ -18647,8 +18968,13 @@
               <w:ind w:left="0" w:right="63" w:firstLine="0"/>
               <w:jc w:val="center"/>
             </w:pPr>
+            <w:proofErr w:type="spellStart"/>
             <w:r>
-              <w:t xml:space="preserve">reservaVaga </w:t>
+              <w:t>reservaVaga</w:t>
+            </w:r>
+            <w:proofErr w:type="spellEnd"/>
+            <w:r>
+              <w:t xml:space="preserve"> </w:t>
             </w:r>
           </w:p>
         </w:tc>
@@ -18860,8 +19186,13 @@
               <w:ind w:left="0" w:right="65" w:firstLine="0"/>
               <w:jc w:val="center"/>
             </w:pPr>
+            <w:proofErr w:type="spellStart"/>
             <w:r>
-              <w:t xml:space="preserve">adicionarVeiculo </w:t>
+              <w:t>adicionarVeiculo</w:t>
+            </w:r>
+            <w:proofErr w:type="spellEnd"/>
+            <w:r>
+              <w:t xml:space="preserve"> </w:t>
             </w:r>
           </w:p>
         </w:tc>
@@ -18882,7 +19213,15 @@
               <w:jc w:val="center"/>
             </w:pPr>
             <w:r>
-              <w:t xml:space="preserve">Realiza o cadastro do veículo com base nos dados solicitados e inseridos pelo usuario </w:t>
+              <w:t xml:space="preserve">Realiza o cadastro do veículo com base nos dados solicitados e inseridos pelo </w:t>
+            </w:r>
+            <w:proofErr w:type="spellStart"/>
+            <w:r>
+              <w:t>usuario</w:t>
+            </w:r>
+            <w:proofErr w:type="spellEnd"/>
+            <w:r>
+              <w:t xml:space="preserve"> </w:t>
             </w:r>
           </w:p>
         </w:tc>
@@ -18908,8 +19247,13 @@
               <w:ind w:left="0" w:right="63" w:firstLine="0"/>
               <w:jc w:val="center"/>
             </w:pPr>
+            <w:proofErr w:type="spellStart"/>
             <w:r>
-              <w:t xml:space="preserve">removerVeiculo </w:t>
+              <w:t>removerVeiculo</w:t>
+            </w:r>
+            <w:proofErr w:type="spellEnd"/>
+            <w:r>
+              <w:t xml:space="preserve"> </w:t>
             </w:r>
           </w:p>
         </w:tc>
@@ -18930,7 +19274,15 @@
               <w:jc w:val="center"/>
             </w:pPr>
             <w:r>
-              <w:t xml:space="preserve">Se não houve débitos pendentes para o veículo, o usuario poderá removê-lo da sua conta. </w:t>
+              <w:t xml:space="preserve">Se não houve débitos pendentes para o veículo, o </w:t>
+            </w:r>
+            <w:proofErr w:type="spellStart"/>
+            <w:r>
+              <w:t>usuario</w:t>
+            </w:r>
+            <w:proofErr w:type="spellEnd"/>
+            <w:r>
+              <w:t xml:space="preserve"> poderá removê-lo da sua conta. </w:t>
             </w:r>
           </w:p>
         </w:tc>
@@ -18955,9 +19307,14 @@
               <w:ind w:left="0" w:right="63" w:firstLine="0"/>
               <w:jc w:val="center"/>
             </w:pPr>
+            <w:proofErr w:type="spellStart"/>
             <w:r>
               <w:lastRenderedPageBreak/>
-              <w:t xml:space="preserve">verificaPlaca </w:t>
+              <w:t>verificaPlaca</w:t>
+            </w:r>
+            <w:proofErr w:type="spellEnd"/>
+            <w:r>
+              <w:t xml:space="preserve"> </w:t>
             </w:r>
           </w:p>
         </w:tc>
@@ -19003,8 +19360,13 @@
               <w:ind w:left="0" w:right="66" w:firstLine="0"/>
               <w:jc w:val="center"/>
             </w:pPr>
+            <w:proofErr w:type="spellStart"/>
             <w:r>
-              <w:t xml:space="preserve">selecionaVeiculo </w:t>
+              <w:t>selecionaVeiculo</w:t>
+            </w:r>
+            <w:proofErr w:type="spellEnd"/>
+            <w:r>
+              <w:t xml:space="preserve"> </w:t>
             </w:r>
           </w:p>
         </w:tc>
@@ -19112,8 +19474,13 @@
               <w:ind w:left="0" w:right="23" w:firstLine="0"/>
               <w:jc w:val="center"/>
             </w:pPr>
+            <w:proofErr w:type="spellStart"/>
             <w:r>
-              <w:t xml:space="preserve">Debitos </w:t>
+              <w:t>Debitos</w:t>
+            </w:r>
+            <w:proofErr w:type="spellEnd"/>
+            <w:r>
+              <w:t xml:space="preserve"> </w:t>
             </w:r>
           </w:p>
         </w:tc>
@@ -19196,8 +19563,13 @@
               <w:ind w:left="0" w:right="28" w:firstLine="0"/>
               <w:jc w:val="center"/>
             </w:pPr>
+            <w:proofErr w:type="spellStart"/>
             <w:r>
-              <w:t xml:space="preserve">regularizaDebito </w:t>
+              <w:t>regularizaDebito</w:t>
+            </w:r>
+            <w:proofErr w:type="spellEnd"/>
+            <w:r>
+              <w:t xml:space="preserve"> </w:t>
             </w:r>
           </w:p>
         </w:tc>
@@ -19228,7 +19600,15 @@
               <w:jc w:val="center"/>
             </w:pPr>
             <w:r>
-              <w:t xml:space="preserve">do debito em créditos na conta do usuario </w:t>
+              <w:t xml:space="preserve">do debito em créditos na conta do </w:t>
+            </w:r>
+            <w:proofErr w:type="spellStart"/>
+            <w:r>
+              <w:t>usuario</w:t>
+            </w:r>
+            <w:proofErr w:type="spellEnd"/>
+            <w:r>
+              <w:t xml:space="preserve"> </w:t>
             </w:r>
           </w:p>
         </w:tc>
@@ -19425,7 +19805,21 @@
         <w:rPr>
           <w:sz w:val="28"/>
         </w:rPr>
-        <w:t xml:space="preserve">Cadastrar Veiculo() – </w:t>
+        <w:t xml:space="preserve">Cadastrar </w:t>
+      </w:r>
+      <w:proofErr w:type="gramStart"/>
+      <w:r>
+        <w:rPr>
+          <w:sz w:val="28"/>
+        </w:rPr>
+        <w:t>Veiculo(</w:t>
+      </w:r>
+      <w:proofErr w:type="gramEnd"/>
+      <w:r>
+        <w:rPr>
+          <w:sz w:val="28"/>
+        </w:rPr>
+        <w:t xml:space="preserve">) – </w:t>
       </w:r>
       <w:r>
         <w:rPr>
@@ -19449,7 +19843,21 @@
         <w:rPr>
           <w:sz w:val="28"/>
         </w:rPr>
-        <w:t xml:space="preserve"> deverá fazer o cadastro de um veiculo, inserindo as informações do mesmo, após isso, o sistema irá fazer uma verificação na placa, para ver se está correta e é </w:t>
+        <w:t xml:space="preserve"> deverá fazer o cadastro de um </w:t>
+      </w:r>
+      <w:proofErr w:type="spellStart"/>
+      <w:r>
+        <w:rPr>
+          <w:sz w:val="28"/>
+        </w:rPr>
+        <w:t>veiculo</w:t>
+      </w:r>
+      <w:proofErr w:type="spellEnd"/>
+      <w:r>
+        <w:rPr>
+          <w:sz w:val="28"/>
+        </w:rPr>
+        <w:t xml:space="preserve">, inserindo as informações do mesmo, após isso, o sistema irá fazer uma verificação na placa, para ver se está correta e é </w:t>
       </w:r>
       <w:r>
         <w:rPr>
@@ -19461,7 +19869,21 @@
         <w:rPr>
           <w:sz w:val="28"/>
         </w:rPr>
-        <w:t xml:space="preserve">, se sim, grava o veiculo. </w:t>
+        <w:t xml:space="preserve">, se sim, grava o </w:t>
+      </w:r>
+      <w:proofErr w:type="spellStart"/>
+      <w:r>
+        <w:rPr>
+          <w:sz w:val="28"/>
+        </w:rPr>
+        <w:t>veiculo</w:t>
+      </w:r>
+      <w:proofErr w:type="spellEnd"/>
+      <w:r>
+        <w:rPr>
+          <w:sz w:val="28"/>
+        </w:rPr>
+        <w:t xml:space="preserve">. </w:t>
       </w:r>
     </w:p>
     <w:p>
@@ -19473,7 +19895,29 @@
         <w:rPr>
           <w:sz w:val="28"/>
         </w:rPr>
-        <w:t xml:space="preserve">Adiciona Creditos() – O </w:t>
+        <w:t xml:space="preserve">Adiciona </w:t>
+      </w:r>
+      <w:proofErr w:type="spellStart"/>
+      <w:proofErr w:type="gramStart"/>
+      <w:r>
+        <w:rPr>
+          <w:sz w:val="28"/>
+        </w:rPr>
+        <w:t>Creditos</w:t>
+      </w:r>
+      <w:proofErr w:type="spellEnd"/>
+      <w:r>
+        <w:rPr>
+          <w:sz w:val="28"/>
+        </w:rPr>
+        <w:t>(</w:t>
+      </w:r>
+      <w:proofErr w:type="gramEnd"/>
+      <w:r>
+        <w:rPr>
+          <w:sz w:val="28"/>
+        </w:rPr>
+        <w:t xml:space="preserve">) – O </w:t>
       </w:r>
       <w:r>
         <w:rPr>
@@ -19545,7 +19989,21 @@
         <w:rPr>
           <w:sz w:val="28"/>
         </w:rPr>
-        <w:t xml:space="preserve">Ativar Estacionamento() – Quando o </w:t>
+        <w:t xml:space="preserve">Ativar </w:t>
+      </w:r>
+      <w:proofErr w:type="gramStart"/>
+      <w:r>
+        <w:rPr>
+          <w:sz w:val="28"/>
+        </w:rPr>
+        <w:t>Estacionamento(</w:t>
+      </w:r>
+      <w:proofErr w:type="gramEnd"/>
+      <w:r>
+        <w:rPr>
+          <w:sz w:val="28"/>
+        </w:rPr>
+        <w:t xml:space="preserve">) – Quando o </w:t>
       </w:r>
       <w:r>
         <w:rPr>
@@ -19569,7 +20027,21 @@
         <w:rPr>
           <w:sz w:val="28"/>
         </w:rPr>
-        <w:t xml:space="preserve"> seleciona o veiculo, e por fim, o sistema verifica se a vaga em questão está </w:t>
+        <w:t xml:space="preserve"> seleciona o </w:t>
+      </w:r>
+      <w:proofErr w:type="spellStart"/>
+      <w:r>
+        <w:rPr>
+          <w:sz w:val="28"/>
+        </w:rPr>
+        <w:t>veiculo</w:t>
+      </w:r>
+      <w:proofErr w:type="spellEnd"/>
+      <w:r>
+        <w:rPr>
+          <w:sz w:val="28"/>
+        </w:rPr>
+        <w:t xml:space="preserve">, e por fim, o sistema verifica se a vaga em questão está </w:t>
       </w:r>
       <w:r>
         <w:rPr>
@@ -19593,7 +20065,21 @@
         <w:rPr>
           <w:sz w:val="28"/>
         </w:rPr>
-        <w:t xml:space="preserve">Finalizar estacionamento() – ao finalizar o </w:t>
+        <w:t xml:space="preserve">Finalizar </w:t>
+      </w:r>
+      <w:proofErr w:type="gramStart"/>
+      <w:r>
+        <w:rPr>
+          <w:sz w:val="28"/>
+        </w:rPr>
+        <w:t>estacionamento(</w:t>
+      </w:r>
+      <w:proofErr w:type="gramEnd"/>
+      <w:r>
+        <w:rPr>
+          <w:sz w:val="28"/>
+        </w:rPr>
+        <w:t xml:space="preserve">) – ao finalizar o </w:t>
       </w:r>
       <w:r>
         <w:rPr>
@@ -19629,7 +20115,21 @@
         <w:rPr>
           <w:sz w:val="28"/>
         </w:rPr>
-        <w:t xml:space="preserve">Excluir veiculo() – O </w:t>
+        <w:t xml:space="preserve">Excluir </w:t>
+      </w:r>
+      <w:proofErr w:type="gramStart"/>
+      <w:r>
+        <w:rPr>
+          <w:sz w:val="28"/>
+        </w:rPr>
+        <w:t>veiculo(</w:t>
+      </w:r>
+      <w:proofErr w:type="gramEnd"/>
+      <w:r>
+        <w:rPr>
+          <w:sz w:val="28"/>
+        </w:rPr>
+        <w:t xml:space="preserve">) – O </w:t>
       </w:r>
       <w:r>
         <w:rPr>
@@ -19680,7 +20180,29 @@
         <w:rPr>
           <w:sz w:val="28"/>
         </w:rPr>
-        <w:t xml:space="preserve">Regulariza debitos() – O </w:t>
+        <w:t xml:space="preserve">Regulariza </w:t>
+      </w:r>
+      <w:proofErr w:type="spellStart"/>
+      <w:proofErr w:type="gramStart"/>
+      <w:r>
+        <w:rPr>
+          <w:sz w:val="28"/>
+        </w:rPr>
+        <w:t>debitos</w:t>
+      </w:r>
+      <w:proofErr w:type="spellEnd"/>
+      <w:r>
+        <w:rPr>
+          <w:sz w:val="28"/>
+        </w:rPr>
+        <w:t>(</w:t>
+      </w:r>
+      <w:proofErr w:type="gramEnd"/>
+      <w:r>
+        <w:rPr>
+          <w:sz w:val="28"/>
+        </w:rPr>
+        <w:t xml:space="preserve">) – O </w:t>
       </w:r>
       <w:r>
         <w:rPr>
@@ -19816,13 +20338,7 @@
         <w:rPr>
           <w:sz w:val="28"/>
         </w:rPr>
-        <w:t xml:space="preserve"> </w:t>
-      </w:r>
-      <w:r>
-        <w:rPr>
-          <w:sz w:val="28"/>
-        </w:rPr>
-        <w:t>Máquinas de Estados</w:t>
+        <w:t xml:space="preserve"> Máquinas de Estados</w:t>
       </w:r>
     </w:p>
     <w:p>
@@ -20202,11 +20718,15 @@
         <w:ind w:right="738"/>
         <w:rPr>
           <w:noProof/>
+          <w:sz w:val="28"/>
+          <w:szCs w:val="24"/>
         </w:rPr>
       </w:pPr>
       <w:r>
         <w:rPr>
           <w:noProof/>
+          <w:sz w:val="28"/>
+          <w:szCs w:val="24"/>
         </w:rPr>
         <w:lastRenderedPageBreak/>
         <w:t>Login e Primeiro Cadastro APP</w:t>
@@ -20222,9 +20742,9 @@
           <w:noProof/>
         </w:rPr>
         <w:drawing>
-          <wp:inline distT="0" distB="0" distL="0" distR="0" wp14:anchorId="054D19FE" wp14:editId="029CD46C">
-            <wp:extent cx="3667125" cy="2946681"/>
-            <wp:effectExtent l="0" t="0" r="0" b="6350"/>
+          <wp:inline distT="0" distB="0" distL="0" distR="0" wp14:anchorId="054D19FE" wp14:editId="1F8A97FC">
+            <wp:extent cx="3343275" cy="2686455"/>
+            <wp:effectExtent l="0" t="0" r="0" b="0"/>
             <wp:docPr id="19" name="Imagem 19"/>
             <wp:cNvGraphicFramePr>
               <a:graphicFrameLocks xmlns:a="http://schemas.openxmlformats.org/drawingml/2006/main" noChangeAspect="1"/>
@@ -20254,7 +20774,7 @@
                   <pic:spPr bwMode="auto">
                     <a:xfrm>
                       <a:off x="0" y="0"/>
-                      <a:ext cx="3683261" cy="2959647"/>
+                      <a:ext cx="3373704" cy="2710906"/>
                     </a:xfrm>
                     <a:prstGeom prst="rect">
                       <a:avLst/>
@@ -20284,10 +20804,7 @@
         <w:t>Descrição em linguagem natural:</w:t>
       </w:r>
       <w:r>
-        <w:t xml:space="preserve"> </w:t>
-      </w:r>
-      <w:r>
-        <w:t>Conforme visualizado, o usuário solicita o login no aplicativo, ou tenta acessar o app</w:t>
+        <w:t xml:space="preserve"> Conforme visualizado, o usuário solicita o login no aplicativo, ou tenta acessar o app</w:t>
       </w:r>
       <w:r>
         <w:t>.</w:t>
@@ -20313,6 +20830,28 @@
     </w:p>
     <w:p>
       <w:pPr>
+        <w:pStyle w:val="PargrafodaLista"/>
+        <w:numPr>
+          <w:ilvl w:val="0"/>
+          <w:numId w:val="2"/>
+        </w:numPr>
+        <w:spacing w:after="160" w:line="258" w:lineRule="auto"/>
+        <w:ind w:right="738"/>
+        <w:rPr>
+          <w:sz w:val="28"/>
+          <w:szCs w:val="24"/>
+        </w:rPr>
+      </w:pPr>
+      <w:r>
+        <w:rPr>
+          <w:sz w:val="28"/>
+          <w:szCs w:val="24"/>
+        </w:rPr>
+        <w:t>Consultar, Alterar, Excluir ou Adicionar Veículo</w:t>
+      </w:r>
+    </w:p>
+    <w:p>
+      <w:pPr>
         <w:spacing w:after="160" w:line="258" w:lineRule="auto"/>
         <w:ind w:left="-5" w:right="738" w:hanging="10"/>
       </w:pPr>
@@ -20321,9 +20860,9 @@
           <w:noProof/>
         </w:rPr>
         <w:drawing>
-          <wp:inline distT="0" distB="0" distL="0" distR="0" wp14:anchorId="721A808B" wp14:editId="4BD5ECF5">
-            <wp:extent cx="3400425" cy="3524303"/>
-            <wp:effectExtent l="0" t="0" r="0" b="0"/>
+          <wp:inline distT="0" distB="0" distL="0" distR="0" wp14:anchorId="721A808B" wp14:editId="474A33F5">
+            <wp:extent cx="3326853" cy="3448050"/>
+            <wp:effectExtent l="0" t="0" r="6985" b="0"/>
             <wp:docPr id="20" name="Imagem 20"/>
             <wp:cNvGraphicFramePr>
               <a:graphicFrameLocks xmlns:a="http://schemas.openxmlformats.org/drawingml/2006/main" noChangeAspect="1"/>
@@ -20353,7 +20892,7 @@
                   <pic:spPr bwMode="auto">
                     <a:xfrm>
                       <a:off x="0" y="0"/>
-                      <a:ext cx="3409406" cy="3533611"/>
+                      <a:ext cx="3384761" cy="3508067"/>
                     </a:xfrm>
                     <a:prstGeom prst="rect">
                       <a:avLst/>
@@ -20375,7 +20914,8 @@
         <w:spacing w:after="160" w:line="258" w:lineRule="auto"/>
         <w:ind w:left="-5" w:right="738" w:hanging="10"/>
         <w:rPr>
-          <w:u w:val="single"/>
+          <w:sz w:val="22"/>
+          <w:szCs w:val="20"/>
         </w:rPr>
       </w:pPr>
       <w:r>
@@ -20401,7 +20941,185 @@
           <w:sz w:val="22"/>
           <w:szCs w:val="20"/>
         </w:rPr>
-        <w:t>Neste processo, o usuário solicita o cadastro de um veículo informando alguns dados, se o veículo já está cadastrado é retornado a informação do mesmo caso o usuário queira alterar ou remover o veículo, ou se não é encontrado o usuário tem a opção de finalizar e sair do módulo ou até mesmo cadastrar o veículo.</w:t>
+        <w:t xml:space="preserve">Neste processo, o usuário solicita o cadastro de um veículo informando alguns dados, se o veículo já está cadastrado é retornado </w:t>
+      </w:r>
+      <w:r>
+        <w:rPr>
+          <w:sz w:val="22"/>
+          <w:szCs w:val="20"/>
+        </w:rPr>
+        <w:t>à</w:t>
+      </w:r>
+      <w:r>
+        <w:rPr>
+          <w:sz w:val="22"/>
+          <w:szCs w:val="20"/>
+        </w:rPr>
+        <w:t xml:space="preserve"> informação do mesmo caso o usuário queira alterar ou remover o veículo, ou se não </w:t>
+      </w:r>
+      <w:r>
+        <w:rPr>
+          <w:sz w:val="22"/>
+          <w:szCs w:val="20"/>
+        </w:rPr>
+        <w:t>for</w:t>
+      </w:r>
+      <w:r>
+        <w:rPr>
+          <w:sz w:val="22"/>
+          <w:szCs w:val="20"/>
+        </w:rPr>
+        <w:t xml:space="preserve"> encontrado o usuário tem a opção de finalizar e sair do módulo ou até mesmo cadastrar o veículo.</w:t>
+      </w:r>
+    </w:p>
+    <w:p>
+      <w:pPr>
+        <w:pStyle w:val="PargrafodaLista"/>
+        <w:numPr>
+          <w:ilvl w:val="0"/>
+          <w:numId w:val="2"/>
+        </w:numPr>
+        <w:spacing w:after="160" w:line="258" w:lineRule="auto"/>
+        <w:ind w:right="738"/>
+        <w:rPr>
+          <w:u w:val="single"/>
+        </w:rPr>
+      </w:pPr>
+      <w:r>
+        <w:rPr>
+          <w:sz w:val="28"/>
+          <w:szCs w:val="24"/>
+          <w:u w:val="single"/>
+        </w:rPr>
+        <w:lastRenderedPageBreak/>
+        <w:t>Ativar ou Finaliza Estacionamento</w:t>
+      </w:r>
+    </w:p>
+    <w:p>
+      <w:pPr>
+        <w:spacing w:after="160" w:line="258" w:lineRule="auto"/>
+        <w:ind w:left="0" w:right="738" w:firstLine="0"/>
+        <w:rPr>
+          <w:u w:val="single"/>
+        </w:rPr>
+      </w:pPr>
+      <w:r>
+        <w:rPr>
+          <w:noProof/>
+          <w:u w:val="single"/>
+        </w:rPr>
+        <w:drawing>
+          <wp:inline distT="0" distB="0" distL="0" distR="0" wp14:anchorId="243D1104" wp14:editId="1F872C00">
+            <wp:extent cx="5886450" cy="3105150"/>
+            <wp:effectExtent l="0" t="0" r="0" b="0"/>
+            <wp:docPr id="17" name="Imagem 17"/>
+            <wp:cNvGraphicFramePr>
+              <a:graphicFrameLocks xmlns:a="http://schemas.openxmlformats.org/drawingml/2006/main" noChangeAspect="1"/>
+            </wp:cNvGraphicFramePr>
+            <a:graphic xmlns:a="http://schemas.openxmlformats.org/drawingml/2006/main">
+              <a:graphicData uri="http://schemas.openxmlformats.org/drawingml/2006/picture">
+                <pic:pic xmlns:pic="http://schemas.openxmlformats.org/drawingml/2006/picture">
+                  <pic:nvPicPr>
+                    <pic:cNvPr id="0" name="Picture 2"/>
+                    <pic:cNvPicPr>
+                      <a:picLocks noChangeAspect="1" noChangeArrowheads="1"/>
+                    </pic:cNvPicPr>
+                  </pic:nvPicPr>
+                  <pic:blipFill>
+                    <a:blip r:embed="rId28">
+                      <a:extLst>
+                        <a:ext uri="{28A0092B-C50C-407E-A947-70E740481C1C}">
+                          <a14:useLocalDpi xmlns:a14="http://schemas.microsoft.com/office/drawing/2010/main" val="0"/>
+                        </a:ext>
+                      </a:extLst>
+                    </a:blip>
+                    <a:srcRect/>
+                    <a:stretch>
+                      <a:fillRect/>
+                    </a:stretch>
+                  </pic:blipFill>
+                  <pic:spPr bwMode="auto">
+                    <a:xfrm>
+                      <a:off x="0" y="0"/>
+                      <a:ext cx="5886450" cy="3105150"/>
+                    </a:xfrm>
+                    <a:prstGeom prst="rect">
+                      <a:avLst/>
+                    </a:prstGeom>
+                    <a:noFill/>
+                    <a:ln>
+                      <a:noFill/>
+                    </a:ln>
+                  </pic:spPr>
+                </pic:pic>
+              </a:graphicData>
+            </a:graphic>
+          </wp:inline>
+        </w:drawing>
+      </w:r>
+    </w:p>
+    <w:p>
+      <w:pPr>
+        <w:spacing w:after="160" w:line="258" w:lineRule="auto"/>
+        <w:ind w:left="0" w:right="738" w:firstLine="0"/>
+        <w:rPr>
+          <w:sz w:val="22"/>
+          <w:szCs w:val="20"/>
+        </w:rPr>
+      </w:pPr>
+      <w:r>
+        <w:rPr>
+          <w:b/>
+          <w:bCs/>
+          <w:sz w:val="22"/>
+          <w:szCs w:val="20"/>
+        </w:rPr>
+        <w:t>Descrição em linguagem natural:</w:t>
+      </w:r>
+      <w:r>
+        <w:rPr>
+          <w:b/>
+          <w:bCs/>
+          <w:sz w:val="22"/>
+          <w:szCs w:val="20"/>
+        </w:rPr>
+        <w:t xml:space="preserve"> </w:t>
+      </w:r>
+      <w:r>
+        <w:rPr>
+          <w:sz w:val="22"/>
+          <w:szCs w:val="20"/>
+        </w:rPr>
+        <w:t>Este diagrama foi construído com o objetivo d</w:t>
+      </w:r>
+      <w:r>
+        <w:rPr>
+          <w:sz w:val="22"/>
+          <w:szCs w:val="20"/>
+        </w:rPr>
+        <w:t>e representar a função de acionamento do estacionamento rotativo ou finaliza-lo, caso o mesmo esteja ativo e o usuário não irá ficar o tempo que foi comprado. Portanto, para o caso de acionamento o sistema irá verificar se existem estacionamento disponíveis, caso possuir algum, irá ser feito o débito da conta do usuário e logo em seguida registrado a vaga. E automaticamente será exibido o comprovante de estacionamento para o usuário.</w:t>
+      </w:r>
+    </w:p>
+    <w:p>
+      <w:pPr>
+        <w:spacing w:after="160" w:line="258" w:lineRule="auto"/>
+        <w:ind w:left="0" w:right="738" w:firstLine="0"/>
+        <w:rPr>
+          <w:u w:val="single"/>
+        </w:rPr>
+      </w:pPr>
+      <w:r>
+        <w:rPr>
+          <w:sz w:val="22"/>
+          <w:szCs w:val="20"/>
+        </w:rPr>
+        <w:t xml:space="preserve">Já para o caso de cancelamento do estacionamento, o sistema verifica se o usuário tem vaga ativa, caso possuir, finaliza a mesma para que outras pessoas possam usar. </w:t>
+      </w:r>
+      <w:r>
+        <w:rPr>
+          <w:u w:val="single"/>
+        </w:rPr>
+        <w:t xml:space="preserve"> </w:t>
       </w:r>
     </w:p>
     <w:sectPr>
@@ -20630,7 +21348,7 @@
   <w:abstractNum w:abstractNumId="1" w15:restartNumberingAfterBreak="0">
     <w:nsid w:val="322F7A12"/>
     <w:multiLevelType w:val="hybridMultilevel"/>
-    <w:tmpl w:val="10F4BDBA"/>
+    <w:tmpl w:val="ED6CE756"/>
     <w:lvl w:ilvl="0" w:tplc="04160001">
       <w:start w:val="1"/>
       <w:numFmt w:val="bullet"/>

</xml_diff>

<commit_message>
Finalizado diagrama de atividades
</commit_message>
<xml_diff>
--- a/DescriptionProject/EntregaParte3.docx
+++ b/DescriptionProject/EntregaParte3.docx
@@ -124,15 +124,7 @@
         <w:ind w:left="6" w:firstLine="0"/>
       </w:pPr>
       <w:r>
-        <w:t xml:space="preserve">No link disponível abaixo, está o protótipo das telas desenvolvidas do aplicativo. O mesmo possui </w:t>
-      </w:r>
-      <w:proofErr w:type="gramStart"/>
-      <w:r>
-        <w:t>algumas  interações</w:t>
-      </w:r>
-      <w:proofErr w:type="gramEnd"/>
-      <w:r>
-        <w:t xml:space="preserve"> para fins de conhecimento do funcionamento por parte do cliente, de como Ficará o sistema no final do desenvolvimento do mesmo.</w:t>
+        <w:t>No link disponível abaixo, está o protótipo das telas desenvolvidas do aplicativo. O mesmo possui algumas  interações para fins de conhecimento do funcionamento por parte do cliente, de como Ficará o sistema no final do desenvolvimento do mesmo.</w:t>
       </w:r>
     </w:p>
     <w:p>
@@ -1160,16 +1152,11 @@
       </w:r>
       <w:r>
         <w:tab/>
-        <w:t xml:space="preserve">                             Figura (2</w:t>
-      </w:r>
-      <w:proofErr w:type="gramStart"/>
-      <w:r>
-        <w:t xml:space="preserve">)  </w:t>
+        <w:t xml:space="preserve">                             Figura (2)  </w:t>
       </w:r>
       <w:r>
         <w:tab/>
       </w:r>
-      <w:proofErr w:type="gramEnd"/>
       <w:r>
         <w:tab/>
         <w:t xml:space="preserve">                         Figura (3)</w:t>
@@ -3764,23 +3751,7 @@
                 <w:rFonts w:ascii="Arial" w:eastAsia="Arial" w:hAnsi="Arial" w:cs="Arial"/>
                 <w:sz w:val="20"/>
               </w:rPr>
-              <w:t xml:space="preserve">Nesse caso de uso, funcionários e clientes poderão fazer seus próprios cadastros, </w:t>
-            </w:r>
-            <w:proofErr w:type="gramStart"/>
-            <w:r>
-              <w:rPr>
-                <w:rFonts w:ascii="Arial" w:eastAsia="Arial" w:hAnsi="Arial" w:cs="Arial"/>
-                <w:sz w:val="20"/>
-              </w:rPr>
-              <w:t>Também</w:t>
-            </w:r>
-            <w:proofErr w:type="gramEnd"/>
-            <w:r>
-              <w:rPr>
-                <w:rFonts w:ascii="Arial" w:eastAsia="Arial" w:hAnsi="Arial" w:cs="Arial"/>
-                <w:sz w:val="20"/>
-              </w:rPr>
-              <w:t xml:space="preserve"> poderá ser possível inserir um Veículo nessa tela, o qual seria gravado junto ao cadastro posteriormente.</w:t>
+              <w:t>Nesse caso de uso, funcionários e clientes poderão fazer seus próprios cadastros, Também poderá ser possível inserir um Veículo nessa tela, o qual seria gravado junto ao cadastro posteriormente.</w:t>
             </w:r>
           </w:p>
         </w:tc>
@@ -16592,23 +16563,7 @@
                 <w:rFonts w:ascii="Arial" w:eastAsia="Arial" w:hAnsi="Arial" w:cs="Arial"/>
                 <w:sz w:val="20"/>
               </w:rPr>
-              <w:t xml:space="preserve">1. Selecionar local </w:t>
-            </w:r>
-            <w:proofErr w:type="gramStart"/>
-            <w:r>
-              <w:rPr>
-                <w:rFonts w:ascii="Arial" w:eastAsia="Arial" w:hAnsi="Arial" w:cs="Arial"/>
-                <w:sz w:val="20"/>
-              </w:rPr>
-              <w:t>para  habilitar</w:t>
-            </w:r>
-            <w:proofErr w:type="gramEnd"/>
-            <w:r>
-              <w:rPr>
-                <w:rFonts w:ascii="Arial" w:eastAsia="Arial" w:hAnsi="Arial" w:cs="Arial"/>
-                <w:sz w:val="20"/>
-              </w:rPr>
-              <w:t xml:space="preserve"> estacionamento</w:t>
+              <w:t>1. Selecionar local para  habilitar estacionamento</w:t>
             </w:r>
           </w:p>
         </w:tc>
@@ -16698,21 +16653,12 @@
               <w:ind w:left="17" w:firstLine="0"/>
               <w:jc w:val="center"/>
             </w:pPr>
-            <w:proofErr w:type="gramStart"/>
             <w:r>
               <w:rPr>
                 <w:rFonts w:ascii="Arial" w:eastAsia="Arial" w:hAnsi="Arial" w:cs="Arial"/>
                 <w:sz w:val="20"/>
               </w:rPr>
-              <w:t>3 .</w:t>
-            </w:r>
-            <w:proofErr w:type="gramEnd"/>
-            <w:r>
-              <w:rPr>
-                <w:rFonts w:ascii="Arial" w:eastAsia="Arial" w:hAnsi="Arial" w:cs="Arial"/>
-                <w:sz w:val="20"/>
-              </w:rPr>
-              <w:t xml:space="preserve"> Selecionar veículo</w:t>
+              <w:t>3 . Selecionar veículo</w:t>
             </w:r>
           </w:p>
         </w:tc>
@@ -16959,21 +16905,12 @@
               <w:ind w:left="47" w:firstLine="0"/>
               <w:jc w:val="center"/>
             </w:pPr>
-            <w:proofErr w:type="gramStart"/>
             <w:r>
               <w:rPr>
                 <w:rFonts w:ascii="Arial" w:eastAsia="Arial" w:hAnsi="Arial" w:cs="Arial"/>
                 <w:sz w:val="20"/>
               </w:rPr>
-              <w:t>7 .</w:t>
-            </w:r>
-            <w:proofErr w:type="gramEnd"/>
-            <w:r>
-              <w:rPr>
-                <w:rFonts w:ascii="Arial" w:eastAsia="Arial" w:hAnsi="Arial" w:cs="Arial"/>
-                <w:sz w:val="20"/>
-              </w:rPr>
-              <w:t xml:space="preserve"> Registra Tempo solicitado</w:t>
+              <w:t>7 . Registra Tempo solicitado</w:t>
             </w:r>
           </w:p>
         </w:tc>
@@ -19805,21 +19742,7 @@
         <w:rPr>
           <w:sz w:val="28"/>
         </w:rPr>
-        <w:t xml:space="preserve">Cadastrar </w:t>
-      </w:r>
-      <w:proofErr w:type="gramStart"/>
-      <w:r>
-        <w:rPr>
-          <w:sz w:val="28"/>
-        </w:rPr>
-        <w:t>Veiculo(</w:t>
-      </w:r>
-      <w:proofErr w:type="gramEnd"/>
-      <w:r>
-        <w:rPr>
-          <w:sz w:val="28"/>
-        </w:rPr>
-        <w:t xml:space="preserve">) – </w:t>
+        <w:t xml:space="preserve">Cadastrar Veiculo() – </w:t>
       </w:r>
       <w:r>
         <w:rPr>
@@ -19898,7 +19821,6 @@
         <w:t xml:space="preserve">Adiciona </w:t>
       </w:r>
       <w:proofErr w:type="spellStart"/>
-      <w:proofErr w:type="gramStart"/>
       <w:r>
         <w:rPr>
           <w:sz w:val="28"/>
@@ -19910,14 +19832,7 @@
         <w:rPr>
           <w:sz w:val="28"/>
         </w:rPr>
-        <w:t>(</w:t>
-      </w:r>
-      <w:proofErr w:type="gramEnd"/>
-      <w:r>
-        <w:rPr>
-          <w:sz w:val="28"/>
-        </w:rPr>
-        <w:t xml:space="preserve">) – O </w:t>
+        <w:t xml:space="preserve">() – O </w:t>
       </w:r>
       <w:r>
         <w:rPr>
@@ -19989,21 +19904,7 @@
         <w:rPr>
           <w:sz w:val="28"/>
         </w:rPr>
-        <w:t xml:space="preserve">Ativar </w:t>
-      </w:r>
-      <w:proofErr w:type="gramStart"/>
-      <w:r>
-        <w:rPr>
-          <w:sz w:val="28"/>
-        </w:rPr>
-        <w:t>Estacionamento(</w:t>
-      </w:r>
-      <w:proofErr w:type="gramEnd"/>
-      <w:r>
-        <w:rPr>
-          <w:sz w:val="28"/>
-        </w:rPr>
-        <w:t xml:space="preserve">) – Quando o </w:t>
+        <w:t xml:space="preserve">Ativar Estacionamento() – Quando o </w:t>
       </w:r>
       <w:r>
         <w:rPr>
@@ -20065,21 +19966,7 @@
         <w:rPr>
           <w:sz w:val="28"/>
         </w:rPr>
-        <w:t xml:space="preserve">Finalizar </w:t>
-      </w:r>
-      <w:proofErr w:type="gramStart"/>
-      <w:r>
-        <w:rPr>
-          <w:sz w:val="28"/>
-        </w:rPr>
-        <w:t>estacionamento(</w:t>
-      </w:r>
-      <w:proofErr w:type="gramEnd"/>
-      <w:r>
-        <w:rPr>
-          <w:sz w:val="28"/>
-        </w:rPr>
-        <w:t xml:space="preserve">) – ao finalizar o </w:t>
+        <w:t xml:space="preserve">Finalizar estacionamento() – ao finalizar o </w:t>
       </w:r>
       <w:r>
         <w:rPr>
@@ -20115,21 +20002,7 @@
         <w:rPr>
           <w:sz w:val="28"/>
         </w:rPr>
-        <w:t xml:space="preserve">Excluir </w:t>
-      </w:r>
-      <w:proofErr w:type="gramStart"/>
-      <w:r>
-        <w:rPr>
-          <w:sz w:val="28"/>
-        </w:rPr>
-        <w:t>veiculo(</w:t>
-      </w:r>
-      <w:proofErr w:type="gramEnd"/>
-      <w:r>
-        <w:rPr>
-          <w:sz w:val="28"/>
-        </w:rPr>
-        <w:t xml:space="preserve">) – O </w:t>
+        <w:t xml:space="preserve">Excluir veiculo() – O </w:t>
       </w:r>
       <w:r>
         <w:rPr>
@@ -20183,7 +20056,6 @@
         <w:t xml:space="preserve">Regulariza </w:t>
       </w:r>
       <w:proofErr w:type="spellStart"/>
-      <w:proofErr w:type="gramStart"/>
       <w:r>
         <w:rPr>
           <w:sz w:val="28"/>
@@ -20195,14 +20067,7 @@
         <w:rPr>
           <w:sz w:val="28"/>
         </w:rPr>
-        <w:t>(</w:t>
-      </w:r>
-      <w:proofErr w:type="gramEnd"/>
-      <w:r>
-        <w:rPr>
-          <w:sz w:val="28"/>
-        </w:rPr>
-        <w:t xml:space="preserve">) – O </w:t>
+        <w:t xml:space="preserve">() – O </w:t>
       </w:r>
       <w:r>
         <w:rPr>
@@ -21121,6 +20986,888 @@
         </w:rPr>
         <w:t xml:space="preserve"> </w:t>
       </w:r>
+    </w:p>
+    <w:p>
+      <w:pPr>
+        <w:spacing w:after="160" w:line="258" w:lineRule="auto"/>
+        <w:ind w:left="0" w:right="738" w:firstLine="0"/>
+        <w:rPr>
+          <w:u w:val="single"/>
+        </w:rPr>
+      </w:pPr>
+    </w:p>
+    <w:p>
+      <w:pPr>
+        <w:spacing w:after="160" w:line="258" w:lineRule="auto"/>
+        <w:ind w:left="0" w:right="738" w:firstLine="0"/>
+        <w:rPr>
+          <w:u w:val="single"/>
+        </w:rPr>
+      </w:pPr>
+    </w:p>
+    <w:p>
+      <w:pPr>
+        <w:spacing w:after="160" w:line="258" w:lineRule="auto"/>
+        <w:ind w:left="0" w:right="738" w:firstLine="0"/>
+        <w:rPr>
+          <w:u w:val="single"/>
+        </w:rPr>
+      </w:pPr>
+    </w:p>
+    <w:p>
+      <w:pPr>
+        <w:spacing w:after="160" w:line="258" w:lineRule="auto"/>
+        <w:ind w:left="0" w:right="738" w:firstLine="0"/>
+        <w:rPr>
+          <w:u w:val="single"/>
+        </w:rPr>
+      </w:pPr>
+    </w:p>
+    <w:p>
+      <w:pPr>
+        <w:spacing w:after="160" w:line="258" w:lineRule="auto"/>
+        <w:ind w:left="0" w:right="738" w:firstLine="0"/>
+        <w:rPr>
+          <w:u w:val="single"/>
+        </w:rPr>
+      </w:pPr>
+    </w:p>
+    <w:p>
+      <w:pPr>
+        <w:spacing w:after="160" w:line="258" w:lineRule="auto"/>
+        <w:ind w:left="0" w:right="738" w:firstLine="0"/>
+        <w:rPr>
+          <w:u w:val="single"/>
+        </w:rPr>
+      </w:pPr>
+    </w:p>
+    <w:p>
+      <w:pPr>
+        <w:spacing w:after="160" w:line="258" w:lineRule="auto"/>
+        <w:ind w:left="0" w:right="738" w:firstLine="0"/>
+        <w:rPr>
+          <w:u w:val="single"/>
+        </w:rPr>
+      </w:pPr>
+    </w:p>
+    <w:p>
+      <w:pPr>
+        <w:spacing w:after="160" w:line="258" w:lineRule="auto"/>
+        <w:ind w:left="0" w:right="738" w:firstLine="0"/>
+        <w:rPr>
+          <w:u w:val="single"/>
+        </w:rPr>
+      </w:pPr>
+    </w:p>
+    <w:p>
+      <w:pPr>
+        <w:spacing w:after="160" w:line="258" w:lineRule="auto"/>
+        <w:ind w:left="0" w:right="738" w:firstLine="0"/>
+        <w:rPr>
+          <w:u w:val="single"/>
+        </w:rPr>
+      </w:pPr>
+    </w:p>
+    <w:p>
+      <w:pPr>
+        <w:spacing w:after="160" w:line="258" w:lineRule="auto"/>
+        <w:ind w:left="0" w:right="738" w:firstLine="0"/>
+        <w:rPr>
+          <w:u w:val="single"/>
+        </w:rPr>
+      </w:pPr>
+    </w:p>
+    <w:p>
+      <w:pPr>
+        <w:spacing w:after="160" w:line="258" w:lineRule="auto"/>
+        <w:ind w:left="0" w:right="738" w:firstLine="0"/>
+        <w:rPr>
+          <w:u w:val="single"/>
+        </w:rPr>
+      </w:pPr>
+    </w:p>
+    <w:p>
+      <w:pPr>
+        <w:spacing w:after="160" w:line="258" w:lineRule="auto"/>
+        <w:ind w:left="0" w:right="738" w:firstLine="0"/>
+        <w:rPr>
+          <w:u w:val="single"/>
+        </w:rPr>
+      </w:pPr>
+    </w:p>
+    <w:p>
+      <w:pPr>
+        <w:spacing w:after="160" w:line="258" w:lineRule="auto"/>
+        <w:ind w:left="0" w:right="738" w:firstLine="0"/>
+        <w:rPr>
+          <w:u w:val="single"/>
+        </w:rPr>
+      </w:pPr>
+    </w:p>
+    <w:p>
+      <w:pPr>
+        <w:spacing w:after="160" w:line="258" w:lineRule="auto"/>
+        <w:ind w:left="-5" w:right="738" w:hanging="10"/>
+        <w:rPr>
+          <w:sz w:val="28"/>
+        </w:rPr>
+      </w:pPr>
+      <w:r>
+        <w:rPr>
+          <w:sz w:val="28"/>
+        </w:rPr>
+        <w:lastRenderedPageBreak/>
+        <w:t>2.</w:t>
+      </w:r>
+      <w:r>
+        <w:rPr>
+          <w:sz w:val="28"/>
+        </w:rPr>
+        <w:t>5 Atividades</w:t>
+      </w:r>
+    </w:p>
+    <w:p>
+      <w:pPr>
+        <w:spacing w:after="160" w:line="258" w:lineRule="auto"/>
+        <w:ind w:left="-5" w:right="738" w:hanging="10"/>
+        <w:rPr>
+          <w:sz w:val="28"/>
+        </w:rPr>
+      </w:pPr>
+    </w:p>
+    <w:p>
+      <w:pPr>
+        <w:spacing w:after="160" w:line="258" w:lineRule="auto"/>
+        <w:ind w:left="-5" w:right="738" w:hanging="10"/>
+        <w:rPr>
+          <w:sz w:val="28"/>
+        </w:rPr>
+      </w:pPr>
+      <w:r>
+        <w:rPr>
+          <w:sz w:val="28"/>
+        </w:rPr>
+        <w:t xml:space="preserve">2.4.1 Diagrama de </w:t>
+      </w:r>
+      <w:r>
+        <w:rPr>
+          <w:sz w:val="28"/>
+        </w:rPr>
+        <w:t>Atividades</w:t>
+      </w:r>
+    </w:p>
+    <w:p>
+      <w:pPr>
+        <w:pStyle w:val="PargrafodaLista"/>
+        <w:numPr>
+          <w:ilvl w:val="0"/>
+          <w:numId w:val="2"/>
+        </w:numPr>
+        <w:spacing w:after="160" w:line="258" w:lineRule="auto"/>
+        <w:ind w:right="738"/>
+        <w:rPr>
+          <w:sz w:val="28"/>
+        </w:rPr>
+      </w:pPr>
+      <w:r>
+        <w:rPr>
+          <w:sz w:val="28"/>
+        </w:rPr>
+        <w:t>Comprar Crédito</w:t>
+      </w:r>
+    </w:p>
+    <w:p>
+      <w:pPr>
+        <w:spacing w:after="160" w:line="258" w:lineRule="auto"/>
+        <w:ind w:left="0" w:right="738" w:firstLine="0"/>
+        <w:rPr>
+          <w:u w:val="single"/>
+        </w:rPr>
+      </w:pPr>
+      <w:r>
+        <w:rPr>
+          <w:noProof/>
+          <w:u w:val="single"/>
+        </w:rPr>
+        <w:drawing>
+          <wp:inline distT="0" distB="0" distL="0" distR="0" wp14:anchorId="17777A0A" wp14:editId="1881EC66">
+            <wp:extent cx="4264035" cy="3905250"/>
+            <wp:effectExtent l="0" t="0" r="3175" b="0"/>
+            <wp:docPr id="4" name="Imagem 4"/>
+            <wp:cNvGraphicFramePr>
+              <a:graphicFrameLocks xmlns:a="http://schemas.openxmlformats.org/drawingml/2006/main" noChangeAspect="1"/>
+            </wp:cNvGraphicFramePr>
+            <a:graphic xmlns:a="http://schemas.openxmlformats.org/drawingml/2006/main">
+              <a:graphicData uri="http://schemas.openxmlformats.org/drawingml/2006/picture">
+                <pic:pic xmlns:pic="http://schemas.openxmlformats.org/drawingml/2006/picture">
+                  <pic:nvPicPr>
+                    <pic:cNvPr id="0" name="Picture 1"/>
+                    <pic:cNvPicPr>
+                      <a:picLocks noChangeAspect="1" noChangeArrowheads="1"/>
+                    </pic:cNvPicPr>
+                  </pic:nvPicPr>
+                  <pic:blipFill>
+                    <a:blip r:embed="rId29">
+                      <a:extLst>
+                        <a:ext uri="{28A0092B-C50C-407E-A947-70E740481C1C}">
+                          <a14:useLocalDpi xmlns:a14="http://schemas.microsoft.com/office/drawing/2010/main" val="0"/>
+                        </a:ext>
+                      </a:extLst>
+                    </a:blip>
+                    <a:srcRect/>
+                    <a:stretch>
+                      <a:fillRect/>
+                    </a:stretch>
+                  </pic:blipFill>
+                  <pic:spPr bwMode="auto">
+                    <a:xfrm>
+                      <a:off x="0" y="0"/>
+                      <a:ext cx="4325843" cy="3961857"/>
+                    </a:xfrm>
+                    <a:prstGeom prst="rect">
+                      <a:avLst/>
+                    </a:prstGeom>
+                    <a:noFill/>
+                    <a:ln>
+                      <a:noFill/>
+                    </a:ln>
+                  </pic:spPr>
+                </pic:pic>
+              </a:graphicData>
+            </a:graphic>
+          </wp:inline>
+        </w:drawing>
+      </w:r>
+    </w:p>
+    <w:p>
+      <w:pPr>
+        <w:spacing w:after="160" w:line="258" w:lineRule="auto"/>
+        <w:ind w:left="0" w:right="738" w:firstLine="0"/>
+        <w:rPr>
+          <w:sz w:val="22"/>
+          <w:szCs w:val="20"/>
+        </w:rPr>
+      </w:pPr>
+      <w:r>
+        <w:rPr>
+          <w:b/>
+          <w:bCs/>
+          <w:sz w:val="22"/>
+          <w:szCs w:val="20"/>
+        </w:rPr>
+        <w:t>Descrição em linguagem natural:</w:t>
+      </w:r>
+      <w:r>
+        <w:rPr>
+          <w:b/>
+          <w:bCs/>
+          <w:sz w:val="22"/>
+          <w:szCs w:val="20"/>
+        </w:rPr>
+        <w:t xml:space="preserve"> </w:t>
+      </w:r>
+      <w:r>
+        <w:rPr>
+          <w:sz w:val="22"/>
+          <w:szCs w:val="20"/>
+        </w:rPr>
+        <w:t>Conforme visualizado neste diagrama de atividades, trata-se da rotina de comprar crédito. O usuário faz a solicitação de compra de crédito, assim que validado o pagamento que pode ser feito de três formas, é verificado se existe algum débito pendente para o usuário, sendo assim, caso exista algo pendente o usuário pode fazer a regularização e logo após é gerado um extrato daquela movimentação. Ou o usuário pode não fazer a regularização e finalizar a opção de compra.</w:t>
+      </w:r>
+    </w:p>
+    <w:p>
+      <w:pPr>
+        <w:spacing w:after="160" w:line="258" w:lineRule="auto"/>
+        <w:ind w:left="0" w:right="738" w:firstLine="0"/>
+        <w:rPr>
+          <w:sz w:val="22"/>
+          <w:szCs w:val="20"/>
+        </w:rPr>
+      </w:pPr>
+    </w:p>
+    <w:p>
+      <w:pPr>
+        <w:pStyle w:val="PargrafodaLista"/>
+        <w:numPr>
+          <w:ilvl w:val="0"/>
+          <w:numId w:val="2"/>
+        </w:numPr>
+        <w:spacing w:after="160" w:line="258" w:lineRule="auto"/>
+        <w:ind w:right="738"/>
+      </w:pPr>
+      <w:r>
+        <w:rPr>
+          <w:sz w:val="28"/>
+          <w:szCs w:val="24"/>
+        </w:rPr>
+        <w:t>Consultar (Emitir) Extrato</w:t>
+      </w:r>
+    </w:p>
+    <w:p>
+      <w:pPr>
+        <w:spacing w:after="160" w:line="258" w:lineRule="auto"/>
+        <w:ind w:left="0" w:right="738" w:firstLine="0"/>
+        <w:rPr>
+          <w:u w:val="single"/>
+        </w:rPr>
+      </w:pPr>
+      <w:r>
+        <w:rPr>
+          <w:noProof/>
+          <w:u w:val="single"/>
+        </w:rPr>
+        <w:drawing>
+          <wp:inline distT="0" distB="0" distL="0" distR="0" wp14:anchorId="7E1E9B25" wp14:editId="2AEBEF43">
+            <wp:extent cx="5876925" cy="561975"/>
+            <wp:effectExtent l="0" t="0" r="9525" b="9525"/>
+            <wp:docPr id="24" name="Imagem 24"/>
+            <wp:cNvGraphicFramePr>
+              <a:graphicFrameLocks xmlns:a="http://schemas.openxmlformats.org/drawingml/2006/main" noChangeAspect="1"/>
+            </wp:cNvGraphicFramePr>
+            <a:graphic xmlns:a="http://schemas.openxmlformats.org/drawingml/2006/main">
+              <a:graphicData uri="http://schemas.openxmlformats.org/drawingml/2006/picture">
+                <pic:pic xmlns:pic="http://schemas.openxmlformats.org/drawingml/2006/picture">
+                  <pic:nvPicPr>
+                    <pic:cNvPr id="0" name="Picture 4"/>
+                    <pic:cNvPicPr>
+                      <a:picLocks noChangeAspect="1" noChangeArrowheads="1"/>
+                    </pic:cNvPicPr>
+                  </pic:nvPicPr>
+                  <pic:blipFill>
+                    <a:blip r:embed="rId30">
+                      <a:extLst>
+                        <a:ext uri="{28A0092B-C50C-407E-A947-70E740481C1C}">
+                          <a14:useLocalDpi xmlns:a14="http://schemas.microsoft.com/office/drawing/2010/main" val="0"/>
+                        </a:ext>
+                      </a:extLst>
+                    </a:blip>
+                    <a:srcRect/>
+                    <a:stretch>
+                      <a:fillRect/>
+                    </a:stretch>
+                  </pic:blipFill>
+                  <pic:spPr bwMode="auto">
+                    <a:xfrm>
+                      <a:off x="0" y="0"/>
+                      <a:ext cx="5876925" cy="561975"/>
+                    </a:xfrm>
+                    <a:prstGeom prst="rect">
+                      <a:avLst/>
+                    </a:prstGeom>
+                    <a:noFill/>
+                    <a:ln>
+                      <a:noFill/>
+                    </a:ln>
+                  </pic:spPr>
+                </pic:pic>
+              </a:graphicData>
+            </a:graphic>
+          </wp:inline>
+        </w:drawing>
+      </w:r>
+    </w:p>
+    <w:p>
+      <w:pPr>
+        <w:spacing w:after="160" w:line="258" w:lineRule="auto"/>
+        <w:ind w:left="0" w:right="738" w:firstLine="0"/>
+        <w:rPr>
+          <w:sz w:val="22"/>
+          <w:szCs w:val="20"/>
+        </w:rPr>
+      </w:pPr>
+      <w:r>
+        <w:rPr>
+          <w:b/>
+          <w:bCs/>
+          <w:sz w:val="22"/>
+          <w:szCs w:val="20"/>
+        </w:rPr>
+        <w:t>Descrição em linguagem natural:</w:t>
+      </w:r>
+      <w:r>
+        <w:rPr>
+          <w:b/>
+          <w:bCs/>
+          <w:sz w:val="22"/>
+          <w:szCs w:val="20"/>
+        </w:rPr>
+        <w:t xml:space="preserve"> </w:t>
+      </w:r>
+      <w:r>
+        <w:rPr>
+          <w:sz w:val="22"/>
+          <w:szCs w:val="20"/>
+        </w:rPr>
+        <w:t>Neste diagrama foi representado a consulta de extrato sobre as movimentações que usuário pode fazer na aplicação, sendo elas: Compra de crédito, acionamento do estacionamento ou até as tentativas de compra de crédito que por algum motivo não foram concretizadas.</w:t>
+      </w:r>
+    </w:p>
+    <w:p>
+      <w:pPr>
+        <w:spacing w:after="160" w:line="258" w:lineRule="auto"/>
+        <w:ind w:left="0" w:right="738" w:firstLine="0"/>
+        <w:rPr>
+          <w:noProof/>
+          <w:sz w:val="22"/>
+          <w:szCs w:val="20"/>
+        </w:rPr>
+      </w:pPr>
+    </w:p>
+    <w:p>
+      <w:pPr>
+        <w:pStyle w:val="PargrafodaLista"/>
+        <w:numPr>
+          <w:ilvl w:val="0"/>
+          <w:numId w:val="2"/>
+        </w:numPr>
+        <w:spacing w:after="160" w:line="258" w:lineRule="auto"/>
+        <w:ind w:right="738"/>
+        <w:rPr>
+          <w:noProof/>
+          <w:sz w:val="28"/>
+          <w:szCs w:val="24"/>
+        </w:rPr>
+      </w:pPr>
+      <w:r>
+        <w:rPr>
+          <w:noProof/>
+          <w:sz w:val="28"/>
+          <w:szCs w:val="24"/>
+        </w:rPr>
+        <w:lastRenderedPageBreak/>
+        <w:t>Login e Primeiro Cadastro APP</w:t>
+      </w:r>
+    </w:p>
+    <w:p>
+      <w:pPr>
+        <w:spacing w:after="160" w:line="258" w:lineRule="auto"/>
+        <w:ind w:left="0" w:right="738" w:firstLine="0"/>
+        <w:rPr>
+          <w:sz w:val="22"/>
+          <w:szCs w:val="20"/>
+        </w:rPr>
+      </w:pPr>
+      <w:r>
+        <w:rPr>
+          <w:noProof/>
+          <w:sz w:val="22"/>
+          <w:szCs w:val="20"/>
+        </w:rPr>
+        <w:drawing>
+          <wp:inline distT="0" distB="0" distL="0" distR="0" wp14:anchorId="13F831BC" wp14:editId="424187B3">
+            <wp:extent cx="4400550" cy="2677357"/>
+            <wp:effectExtent l="0" t="0" r="0" b="8890"/>
+            <wp:docPr id="25" name="Imagem 25"/>
+            <wp:cNvGraphicFramePr>
+              <a:graphicFrameLocks xmlns:a="http://schemas.openxmlformats.org/drawingml/2006/main" noChangeAspect="1"/>
+            </wp:cNvGraphicFramePr>
+            <a:graphic xmlns:a="http://schemas.openxmlformats.org/drawingml/2006/main">
+              <a:graphicData uri="http://schemas.openxmlformats.org/drawingml/2006/picture">
+                <pic:pic xmlns:pic="http://schemas.openxmlformats.org/drawingml/2006/picture">
+                  <pic:nvPicPr>
+                    <pic:cNvPr id="0" name="Picture 5"/>
+                    <pic:cNvPicPr>
+                      <a:picLocks noChangeAspect="1" noChangeArrowheads="1"/>
+                    </pic:cNvPicPr>
+                  </pic:nvPicPr>
+                  <pic:blipFill>
+                    <a:blip r:embed="rId31">
+                      <a:extLst>
+                        <a:ext uri="{28A0092B-C50C-407E-A947-70E740481C1C}">
+                          <a14:useLocalDpi xmlns:a14="http://schemas.microsoft.com/office/drawing/2010/main" val="0"/>
+                        </a:ext>
+                      </a:extLst>
+                    </a:blip>
+                    <a:srcRect/>
+                    <a:stretch>
+                      <a:fillRect/>
+                    </a:stretch>
+                  </pic:blipFill>
+                  <pic:spPr bwMode="auto">
+                    <a:xfrm>
+                      <a:off x="0" y="0"/>
+                      <a:ext cx="4416238" cy="2686902"/>
+                    </a:xfrm>
+                    <a:prstGeom prst="rect">
+                      <a:avLst/>
+                    </a:prstGeom>
+                    <a:noFill/>
+                    <a:ln>
+                      <a:noFill/>
+                    </a:ln>
+                  </pic:spPr>
+                </pic:pic>
+              </a:graphicData>
+            </a:graphic>
+          </wp:inline>
+        </w:drawing>
+      </w:r>
+    </w:p>
+    <w:p>
+      <w:pPr>
+        <w:spacing w:after="160" w:line="258" w:lineRule="auto"/>
+        <w:ind w:left="0" w:right="738" w:firstLine="0"/>
+        <w:rPr>
+          <w:sz w:val="22"/>
+          <w:szCs w:val="20"/>
+        </w:rPr>
+      </w:pPr>
+      <w:r>
+        <w:rPr>
+          <w:b/>
+          <w:bCs/>
+          <w:sz w:val="22"/>
+          <w:szCs w:val="20"/>
+        </w:rPr>
+        <w:t>Descrição em linguagem natural:</w:t>
+      </w:r>
+      <w:r>
+        <w:rPr>
+          <w:b/>
+          <w:bCs/>
+          <w:sz w:val="22"/>
+          <w:szCs w:val="20"/>
+        </w:rPr>
+        <w:t xml:space="preserve"> </w:t>
+      </w:r>
+      <w:r>
+        <w:rPr>
+          <w:sz w:val="22"/>
+          <w:szCs w:val="20"/>
+        </w:rPr>
+        <w:t>Neste diagrama de login, o usuário quando não está registrado no aplicativo, é solicitado alguns dados para realizar o cadastro do mesmo. Com o cadastro já realizado, passa para a sessão de login e desta forma é autenticado o usuário e caso ocorra tudo certo com a autenticação o usuário consegue acessar o sistema e seguir utilizando os recursos disponíveis no app.</w:t>
+      </w:r>
+    </w:p>
+    <w:p>
+      <w:pPr>
+        <w:spacing w:after="160" w:line="258" w:lineRule="auto"/>
+        <w:ind w:left="0" w:right="738" w:firstLine="0"/>
+        <w:rPr>
+          <w:sz w:val="22"/>
+          <w:szCs w:val="20"/>
+        </w:rPr>
+      </w:pPr>
+    </w:p>
+    <w:p>
+      <w:pPr>
+        <w:pStyle w:val="PargrafodaLista"/>
+        <w:numPr>
+          <w:ilvl w:val="0"/>
+          <w:numId w:val="2"/>
+        </w:numPr>
+        <w:spacing w:after="160" w:line="258" w:lineRule="auto"/>
+        <w:ind w:right="738"/>
+        <w:rPr>
+          <w:noProof/>
+          <w:sz w:val="28"/>
+          <w:szCs w:val="24"/>
+        </w:rPr>
+      </w:pPr>
+      <w:r>
+        <w:rPr>
+          <w:noProof/>
+          <w:sz w:val="28"/>
+          <w:szCs w:val="24"/>
+        </w:rPr>
+        <w:t>Login e Primeiro Cadastro AP</w:t>
+      </w:r>
+    </w:p>
+    <w:p>
+      <w:pPr>
+        <w:spacing w:after="160" w:line="258" w:lineRule="auto"/>
+        <w:ind w:left="0" w:right="738" w:firstLine="0"/>
+        <w:rPr>
+          <w:noProof/>
+          <w:sz w:val="28"/>
+          <w:szCs w:val="24"/>
+        </w:rPr>
+      </w:pPr>
+      <w:r>
+        <w:rPr>
+          <w:noProof/>
+          <w:sz w:val="28"/>
+          <w:szCs w:val="24"/>
+        </w:rPr>
+        <w:drawing>
+          <wp:inline distT="0" distB="0" distL="0" distR="0" wp14:anchorId="417CC1BB" wp14:editId="57A4DAD5">
+            <wp:extent cx="3916038" cy="3009900"/>
+            <wp:effectExtent l="0" t="0" r="8890" b="0"/>
+            <wp:docPr id="28" name="Imagem 28"/>
+            <wp:cNvGraphicFramePr>
+              <a:graphicFrameLocks xmlns:a="http://schemas.openxmlformats.org/drawingml/2006/main" noChangeAspect="1"/>
+            </wp:cNvGraphicFramePr>
+            <a:graphic xmlns:a="http://schemas.openxmlformats.org/drawingml/2006/main">
+              <a:graphicData uri="http://schemas.openxmlformats.org/drawingml/2006/picture">
+                <pic:pic xmlns:pic="http://schemas.openxmlformats.org/drawingml/2006/picture">
+                  <pic:nvPicPr>
+                    <pic:cNvPr id="0" name="Picture 8"/>
+                    <pic:cNvPicPr>
+                      <a:picLocks noChangeAspect="1" noChangeArrowheads="1"/>
+                    </pic:cNvPicPr>
+                  </pic:nvPicPr>
+                  <pic:blipFill>
+                    <a:blip r:embed="rId32">
+                      <a:extLst>
+                        <a:ext uri="{28A0092B-C50C-407E-A947-70E740481C1C}">
+                          <a14:useLocalDpi xmlns:a14="http://schemas.microsoft.com/office/drawing/2010/main" val="0"/>
+                        </a:ext>
+                      </a:extLst>
+                    </a:blip>
+                    <a:srcRect/>
+                    <a:stretch>
+                      <a:fillRect/>
+                    </a:stretch>
+                  </pic:blipFill>
+                  <pic:spPr bwMode="auto">
+                    <a:xfrm>
+                      <a:off x="0" y="0"/>
+                      <a:ext cx="3923136" cy="3015356"/>
+                    </a:xfrm>
+                    <a:prstGeom prst="rect">
+                      <a:avLst/>
+                    </a:prstGeom>
+                    <a:noFill/>
+                    <a:ln>
+                      <a:noFill/>
+                    </a:ln>
+                  </pic:spPr>
+                </pic:pic>
+              </a:graphicData>
+            </a:graphic>
+          </wp:inline>
+        </w:drawing>
+      </w:r>
+    </w:p>
+    <w:p>
+      <w:pPr>
+        <w:spacing w:after="160" w:line="258" w:lineRule="auto"/>
+        <w:ind w:left="0" w:right="738" w:firstLine="0"/>
+        <w:rPr>
+          <w:sz w:val="22"/>
+          <w:szCs w:val="20"/>
+        </w:rPr>
+      </w:pPr>
+      <w:r>
+        <w:rPr>
+          <w:b/>
+          <w:bCs/>
+          <w:sz w:val="22"/>
+          <w:szCs w:val="20"/>
+        </w:rPr>
+        <w:t>Descrição em linguagem natural:</w:t>
+      </w:r>
+      <w:r>
+        <w:rPr>
+          <w:b/>
+          <w:bCs/>
+          <w:sz w:val="22"/>
+          <w:szCs w:val="20"/>
+        </w:rPr>
+        <w:t xml:space="preserve"> </w:t>
+      </w:r>
+      <w:r>
+        <w:rPr>
+          <w:sz w:val="22"/>
+          <w:szCs w:val="20"/>
+        </w:rPr>
+        <w:t>Neste diagrama</w:t>
+      </w:r>
+      <w:r>
+        <w:rPr>
+          <w:sz w:val="22"/>
+          <w:szCs w:val="20"/>
+        </w:rPr>
+        <w:t xml:space="preserve">, foi representado o caso onde </w:t>
+      </w:r>
+      <w:r>
+        <w:rPr>
+          <w:sz w:val="22"/>
+          <w:szCs w:val="20"/>
+        </w:rPr>
+        <w:t xml:space="preserve">o usuário irá consultar, adicionar, alterar ou excluir </w:t>
+      </w:r>
+      <w:r>
+        <w:rPr>
+          <w:sz w:val="22"/>
+          <w:szCs w:val="20"/>
+        </w:rPr>
+        <w:t>um veículo</w:t>
+      </w:r>
+      <w:r>
+        <w:rPr>
+          <w:sz w:val="22"/>
+          <w:szCs w:val="20"/>
+        </w:rPr>
+        <w:t>. Portanto é solicitado algumas informações do veículo, verificado se o mesmo existe e caso não exista salva os dados no banco de dados. E se o veículo já existir é retornado para o usuário as informações.</w:t>
+      </w:r>
+    </w:p>
+    <w:p>
+      <w:pPr>
+        <w:spacing w:after="160" w:line="258" w:lineRule="auto"/>
+        <w:ind w:left="0" w:right="738" w:firstLine="0"/>
+        <w:rPr>
+          <w:sz w:val="22"/>
+          <w:szCs w:val="20"/>
+        </w:rPr>
+      </w:pPr>
+    </w:p>
+    <w:p>
+      <w:pPr>
+        <w:pStyle w:val="PargrafodaLista"/>
+        <w:numPr>
+          <w:ilvl w:val="0"/>
+          <w:numId w:val="2"/>
+        </w:numPr>
+        <w:spacing w:after="160" w:line="258" w:lineRule="auto"/>
+        <w:ind w:right="738"/>
+        <w:rPr>
+          <w:u w:val="single"/>
+        </w:rPr>
+      </w:pPr>
+      <w:r>
+        <w:rPr>
+          <w:sz w:val="28"/>
+          <w:szCs w:val="24"/>
+          <w:u w:val="single"/>
+        </w:rPr>
+        <w:lastRenderedPageBreak/>
+        <w:t>Ativar ou Finaliza Estacionamento</w:t>
+      </w:r>
+    </w:p>
+    <w:p>
+      <w:pPr>
+        <w:spacing w:after="160" w:line="258" w:lineRule="auto"/>
+        <w:ind w:left="0" w:right="738" w:firstLine="0"/>
+        <w:rPr>
+          <w:noProof/>
+          <w:sz w:val="28"/>
+          <w:szCs w:val="24"/>
+        </w:rPr>
+      </w:pPr>
+      <w:r>
+        <w:rPr>
+          <w:noProof/>
+          <w:sz w:val="22"/>
+          <w:szCs w:val="20"/>
+        </w:rPr>
+        <w:drawing>
+          <wp:inline distT="0" distB="0" distL="0" distR="0" wp14:anchorId="666CCC95" wp14:editId="45DBBCF8">
+            <wp:extent cx="5886450" cy="4410075"/>
+            <wp:effectExtent l="0" t="0" r="0" b="9525"/>
+            <wp:docPr id="29" name="Imagem 29"/>
+            <wp:cNvGraphicFramePr>
+              <a:graphicFrameLocks xmlns:a="http://schemas.openxmlformats.org/drawingml/2006/main" noChangeAspect="1"/>
+            </wp:cNvGraphicFramePr>
+            <a:graphic xmlns:a="http://schemas.openxmlformats.org/drawingml/2006/main">
+              <a:graphicData uri="http://schemas.openxmlformats.org/drawingml/2006/picture">
+                <pic:pic xmlns:pic="http://schemas.openxmlformats.org/drawingml/2006/picture">
+                  <pic:nvPicPr>
+                    <pic:cNvPr id="0" name="Picture 9"/>
+                    <pic:cNvPicPr>
+                      <a:picLocks noChangeAspect="1" noChangeArrowheads="1"/>
+                    </pic:cNvPicPr>
+                  </pic:nvPicPr>
+                  <pic:blipFill>
+                    <a:blip r:embed="rId33">
+                      <a:extLst>
+                        <a:ext uri="{28A0092B-C50C-407E-A947-70E740481C1C}">
+                          <a14:useLocalDpi xmlns:a14="http://schemas.microsoft.com/office/drawing/2010/main" val="0"/>
+                        </a:ext>
+                      </a:extLst>
+                    </a:blip>
+                    <a:srcRect/>
+                    <a:stretch>
+                      <a:fillRect/>
+                    </a:stretch>
+                  </pic:blipFill>
+                  <pic:spPr bwMode="auto">
+                    <a:xfrm>
+                      <a:off x="0" y="0"/>
+                      <a:ext cx="5886450" cy="4410075"/>
+                    </a:xfrm>
+                    <a:prstGeom prst="rect">
+                      <a:avLst/>
+                    </a:prstGeom>
+                    <a:noFill/>
+                    <a:ln>
+                      <a:noFill/>
+                    </a:ln>
+                  </pic:spPr>
+                </pic:pic>
+              </a:graphicData>
+            </a:graphic>
+          </wp:inline>
+        </w:drawing>
+      </w:r>
+    </w:p>
+    <w:p>
+      <w:pPr>
+        <w:spacing w:after="160" w:line="258" w:lineRule="auto"/>
+        <w:ind w:left="0" w:right="738" w:firstLine="0"/>
+        <w:rPr>
+          <w:b/>
+          <w:bCs/>
+          <w:sz w:val="22"/>
+          <w:szCs w:val="20"/>
+        </w:rPr>
+      </w:pPr>
+      <w:r>
+        <w:rPr>
+          <w:b/>
+          <w:bCs/>
+          <w:sz w:val="22"/>
+          <w:szCs w:val="20"/>
+        </w:rPr>
+        <w:t>Descrição em linguagem natural:</w:t>
+      </w:r>
+      <w:r>
+        <w:rPr>
+          <w:b/>
+          <w:bCs/>
+          <w:sz w:val="22"/>
+          <w:szCs w:val="20"/>
+        </w:rPr>
+        <w:t xml:space="preserve"> </w:t>
+      </w:r>
+      <w:r>
+        <w:rPr>
+          <w:sz w:val="22"/>
+          <w:szCs w:val="20"/>
+        </w:rPr>
+        <w:t>Neste diagrama</w:t>
+      </w:r>
+      <w:r>
+        <w:rPr>
+          <w:sz w:val="22"/>
+          <w:szCs w:val="20"/>
+        </w:rPr>
+        <w:t xml:space="preserve"> foi representado a opção de acionar o estacionamento rotativo ou finaliza-lo, em casos de estacionamentos ativos e que o usuário não irá permanecer na vaga pelo tempo que foi pago. Sendo assim, para acionar o estacionamento é verificado se existem vagas disponíveis, caso possuir alguma é feito o débito da conta do usuário e registrado a ocupação da vaga e logo após é exibido o comprovante de estacionamento para o usuário.</w:t>
+      </w:r>
+      <w:r>
+        <w:rPr>
+          <w:b/>
+          <w:bCs/>
+          <w:sz w:val="22"/>
+          <w:szCs w:val="20"/>
+        </w:rPr>
+        <w:t xml:space="preserve"> E</w:t>
+      </w:r>
+      <w:r>
+        <w:rPr>
+          <w:sz w:val="22"/>
+          <w:szCs w:val="20"/>
+        </w:rPr>
+        <w:t xml:space="preserve"> para o caso de cancelamento do estacionamento, o sistema verifica se o usuário tem vaga ativa, caso possuir, finaliza a mesma para que outras pessoas possam usar. </w:t>
+      </w:r>
+    </w:p>
+    <w:p>
+      <w:pPr>
+        <w:spacing w:after="160" w:line="258" w:lineRule="auto"/>
+        <w:ind w:left="0" w:right="738" w:firstLine="0"/>
+        <w:rPr>
+          <w:noProof/>
+          <w:sz w:val="28"/>
+          <w:szCs w:val="24"/>
+        </w:rPr>
+      </w:pPr>
     </w:p>
     <w:sectPr>
       <w:pgSz w:w="11906" w:h="16838"/>

</xml_diff>